<commit_message>
I just wrote 230 lines of code
</commit_message>
<xml_diff>
--- a/McCurry, Annah - DAR, Final Project Notes.docx
+++ b/McCurry, Annah - DAR, Final Project Notes.docx
@@ -82,27 +82,209 @@
           <w:rFonts w:ascii="Times New Roman" w:hAnsi="Times New Roman" w:cs="Times New Roman"/>
         </w:rPr>
       </w:pPr>
-      <w:proofErr w:type="spellStart"/>
-      <w:proofErr w:type="gramStart"/>
-      <w:r>
-        <w:rPr>
-          <w:rFonts w:ascii="Times New Roman" w:hAnsi="Times New Roman" w:cs="Times New Roman"/>
-        </w:rPr>
-        <w:t>Rnorm</w:t>
-      </w:r>
-      <w:proofErr w:type="spellEnd"/>
-      <w:r>
-        <w:rPr>
-          <w:rFonts w:ascii="Times New Roman" w:hAnsi="Times New Roman" w:cs="Times New Roman"/>
-        </w:rPr>
-        <w:t>(</w:t>
-      </w:r>
-      <w:proofErr w:type="gramEnd"/>
-      <w:r>
-        <w:rPr>
-          <w:rFonts w:ascii="Times New Roman" w:hAnsi="Times New Roman" w:cs="Times New Roman"/>
-        </w:rPr>
-        <w:t>) plots random continuous numbers from a normal distribution</w:t>
+      <w:r>
+        <w:rPr>
+          <w:rFonts w:ascii="Times New Roman" w:hAnsi="Times New Roman" w:cs="Times New Roman"/>
+        </w:rPr>
+        <w:t>Types of data</w:t>
+      </w:r>
+    </w:p>
+    <w:p>
+      <w:pPr>
+        <w:pStyle w:val="ListParagraph"/>
+        <w:numPr>
+          <w:ilvl w:val="1"/>
+          <w:numId w:val="1"/>
+        </w:numPr>
+        <w:rPr>
+          <w:rFonts w:ascii="Times New Roman" w:hAnsi="Times New Roman" w:cs="Times New Roman"/>
+        </w:rPr>
+      </w:pPr>
+      <w:r>
+        <w:rPr>
+          <w:rFonts w:ascii="Times New Roman" w:hAnsi="Times New Roman" w:cs="Times New Roman"/>
+          <w:sz w:val="26"/>
+          <w:szCs w:val="26"/>
+        </w:rPr>
+        <w:t>Numeric</w:t>
+      </w:r>
+      <w:r>
+        <w:rPr>
+          <w:rFonts w:ascii="Times New Roman" w:hAnsi="Times New Roman" w:cs="Times New Roman"/>
+          <w:sz w:val="26"/>
+          <w:szCs w:val="26"/>
+        </w:rPr>
+        <w:t>/quantitative</w:t>
+      </w:r>
+    </w:p>
+    <w:p>
+      <w:pPr>
+        <w:pStyle w:val="ListParagraph"/>
+        <w:numPr>
+          <w:ilvl w:val="2"/>
+          <w:numId w:val="1"/>
+        </w:numPr>
+        <w:rPr>
+          <w:rFonts w:ascii="Times New Roman" w:hAnsi="Times New Roman" w:cs="Times New Roman"/>
+        </w:rPr>
+      </w:pPr>
+      <w:r>
+        <w:rPr>
+          <w:rFonts w:ascii="Times New Roman" w:hAnsi="Times New Roman" w:cs="Times New Roman"/>
+          <w:sz w:val="26"/>
+          <w:szCs w:val="26"/>
+        </w:rPr>
+        <w:t>Discrete</w:t>
+      </w:r>
+      <w:bookmarkStart w:id="0" w:name="_GoBack"/>
+      <w:bookmarkEnd w:id="0"/>
+    </w:p>
+    <w:p>
+      <w:pPr>
+        <w:pStyle w:val="ListParagraph"/>
+        <w:numPr>
+          <w:ilvl w:val="2"/>
+          <w:numId w:val="1"/>
+        </w:numPr>
+        <w:rPr>
+          <w:rFonts w:ascii="Times New Roman" w:hAnsi="Times New Roman" w:cs="Times New Roman"/>
+        </w:rPr>
+      </w:pPr>
+      <w:r>
+        <w:rPr>
+          <w:rFonts w:ascii="Times New Roman" w:hAnsi="Times New Roman" w:cs="Times New Roman"/>
+          <w:sz w:val="26"/>
+          <w:szCs w:val="26"/>
+        </w:rPr>
+        <w:t>Continuous</w:t>
+      </w:r>
+    </w:p>
+    <w:p>
+      <w:pPr>
+        <w:pStyle w:val="ListParagraph"/>
+        <w:numPr>
+          <w:ilvl w:val="1"/>
+          <w:numId w:val="1"/>
+        </w:numPr>
+        <w:rPr>
+          <w:rFonts w:ascii="Times New Roman" w:hAnsi="Times New Roman" w:cs="Times New Roman"/>
+        </w:rPr>
+      </w:pPr>
+      <w:r>
+        <w:rPr>
+          <w:rFonts w:ascii="Times New Roman" w:hAnsi="Times New Roman" w:cs="Times New Roman"/>
+          <w:sz w:val="26"/>
+          <w:szCs w:val="26"/>
+        </w:rPr>
+        <w:t>Categorical</w:t>
+      </w:r>
+      <w:r>
+        <w:rPr>
+          <w:rFonts w:ascii="Times New Roman" w:hAnsi="Times New Roman" w:cs="Times New Roman"/>
+          <w:sz w:val="26"/>
+          <w:szCs w:val="26"/>
+        </w:rPr>
+        <w:t>/qualitative</w:t>
+      </w:r>
+    </w:p>
+    <w:p>
+      <w:pPr>
+        <w:pStyle w:val="ListParagraph"/>
+        <w:numPr>
+          <w:ilvl w:val="2"/>
+          <w:numId w:val="1"/>
+        </w:numPr>
+        <w:rPr>
+          <w:rFonts w:ascii="Times New Roman" w:hAnsi="Times New Roman" w:cs="Times New Roman"/>
+        </w:rPr>
+      </w:pPr>
+      <w:r>
+        <w:rPr>
+          <w:rFonts w:ascii="Times New Roman" w:hAnsi="Times New Roman" w:cs="Times New Roman"/>
+          <w:sz w:val="26"/>
+          <w:szCs w:val="26"/>
+        </w:rPr>
+        <w:t>Nominal</w:t>
+      </w:r>
+    </w:p>
+    <w:p>
+      <w:pPr>
+        <w:pStyle w:val="ListParagraph"/>
+        <w:numPr>
+          <w:ilvl w:val="2"/>
+          <w:numId w:val="1"/>
+        </w:numPr>
+        <w:rPr>
+          <w:rFonts w:ascii="Times New Roman" w:hAnsi="Times New Roman" w:cs="Times New Roman"/>
+        </w:rPr>
+      </w:pPr>
+      <w:r>
+        <w:rPr>
+          <w:rFonts w:ascii="Times New Roman" w:hAnsi="Times New Roman" w:cs="Times New Roman"/>
+          <w:sz w:val="26"/>
+          <w:szCs w:val="26"/>
+        </w:rPr>
+        <w:t>Ordinal</w:t>
+      </w:r>
+    </w:p>
+    <w:p>
+      <w:pPr>
+        <w:pStyle w:val="ListParagraph"/>
+        <w:numPr>
+          <w:ilvl w:val="1"/>
+          <w:numId w:val="1"/>
+        </w:numPr>
+        <w:rPr>
+          <w:rFonts w:ascii="Times New Roman" w:hAnsi="Times New Roman" w:cs="Times New Roman"/>
+        </w:rPr>
+      </w:pPr>
+      <w:r>
+        <w:rPr>
+          <w:rFonts w:ascii="Times New Roman" w:hAnsi="Times New Roman" w:cs="Times New Roman"/>
+          <w:sz w:val="26"/>
+          <w:szCs w:val="26"/>
+        </w:rPr>
+        <w:t>Character</w:t>
+      </w:r>
+    </w:p>
+    <w:p>
+      <w:pPr>
+        <w:pStyle w:val="ListParagraph"/>
+        <w:numPr>
+          <w:ilvl w:val="1"/>
+          <w:numId w:val="1"/>
+        </w:numPr>
+        <w:rPr>
+          <w:rFonts w:ascii="Times New Roman" w:hAnsi="Times New Roman" w:cs="Times New Roman"/>
+        </w:rPr>
+      </w:pPr>
+      <w:r>
+        <w:rPr>
+          <w:rFonts w:ascii="Times New Roman" w:hAnsi="Times New Roman" w:cs="Times New Roman"/>
+          <w:sz w:val="26"/>
+          <w:szCs w:val="26"/>
+        </w:rPr>
+        <w:t>Factor</w:t>
+      </w:r>
+    </w:p>
+    <w:p>
+      <w:pPr>
+        <w:pStyle w:val="ListParagraph"/>
+        <w:numPr>
+          <w:ilvl w:val="1"/>
+          <w:numId w:val="1"/>
+        </w:numPr>
+        <w:rPr>
+          <w:rFonts w:ascii="Times New Roman" w:hAnsi="Times New Roman" w:cs="Times New Roman"/>
+        </w:rPr>
+      </w:pPr>
+      <w:r>
+        <w:rPr>
+          <w:rFonts w:ascii="Times New Roman" w:hAnsi="Times New Roman" w:cs="Times New Roman"/>
+          <w:sz w:val="26"/>
+          <w:szCs w:val="26"/>
+        </w:rPr>
+        <w:t>Logical</w:t>
       </w:r>
     </w:p>
     <w:p>
@@ -122,7 +304,7 @@
         <w:rPr>
           <w:rFonts w:ascii="Times New Roman" w:hAnsi="Times New Roman" w:cs="Times New Roman"/>
         </w:rPr>
-        <w:t>Runif</w:t>
+        <w:t>Rnorm</w:t>
       </w:r>
       <w:proofErr w:type="spellEnd"/>
       <w:r>
@@ -136,7 +318,7 @@
         <w:rPr>
           <w:rFonts w:ascii="Times New Roman" w:hAnsi="Times New Roman" w:cs="Times New Roman"/>
         </w:rPr>
-        <w:t>) plots positive, continuous numbers within a range</w:t>
+        <w:t>) plots random continuous numbers from a normal distribution</w:t>
       </w:r>
     </w:p>
     <w:p>
@@ -151,6 +333,41 @@
         </w:rPr>
       </w:pPr>
       <w:proofErr w:type="spellStart"/>
+      <w:proofErr w:type="gramStart"/>
+      <w:r>
+        <w:rPr>
+          <w:rFonts w:ascii="Times New Roman" w:hAnsi="Times New Roman" w:cs="Times New Roman"/>
+        </w:rPr>
+        <w:t>Runif</w:t>
+      </w:r>
+      <w:proofErr w:type="spellEnd"/>
+      <w:r>
+        <w:rPr>
+          <w:rFonts w:ascii="Times New Roman" w:hAnsi="Times New Roman" w:cs="Times New Roman"/>
+        </w:rPr>
+        <w:t>(</w:t>
+      </w:r>
+      <w:proofErr w:type="gramEnd"/>
+      <w:r>
+        <w:rPr>
+          <w:rFonts w:ascii="Times New Roman" w:hAnsi="Times New Roman" w:cs="Times New Roman"/>
+        </w:rPr>
+        <w:t>) plots positive, continuous numbers within a range</w:t>
+      </w:r>
+    </w:p>
+    <w:p>
+      <w:pPr>
+        <w:pStyle w:val="ListParagraph"/>
+        <w:numPr>
+          <w:ilvl w:val="0"/>
+          <w:numId w:val="1"/>
+        </w:numPr>
+        <w:rPr>
+          <w:rFonts w:ascii="Times New Roman" w:hAnsi="Times New Roman" w:cs="Times New Roman"/>
+        </w:rPr>
+      </w:pPr>
+      <w:proofErr w:type="spellStart"/>
+      <w:proofErr w:type="gramStart"/>
       <w:r>
         <w:rPr>
           <w:rFonts w:ascii="Times New Roman" w:hAnsi="Times New Roman" w:cs="Times New Roman"/>
@@ -162,7 +379,14 @@
         <w:rPr>
           <w:rFonts w:ascii="Times New Roman" w:hAnsi="Times New Roman" w:cs="Times New Roman"/>
         </w:rPr>
-        <w:t xml:space="preserve">() plots </w:t>
+        <w:t>(</w:t>
+      </w:r>
+      <w:proofErr w:type="gramEnd"/>
+      <w:r>
+        <w:rPr>
+          <w:rFonts w:ascii="Times New Roman" w:hAnsi="Times New Roman" w:cs="Times New Roman"/>
+        </w:rPr>
+        <w:t xml:space="preserve">) plots </w:t>
       </w:r>
       <w:r>
         <w:rPr>
@@ -182,8 +406,58 @@
         </w:rPr>
         <w:t xml:space="preserve"> from a poisson distribution</w:t>
       </w:r>
-      <w:bookmarkStart w:id="0" w:name="_GoBack"/>
-      <w:bookmarkEnd w:id="0"/>
+    </w:p>
+    <w:p>
+      <w:pPr>
+        <w:pStyle w:val="ListParagraph"/>
+        <w:numPr>
+          <w:ilvl w:val="0"/>
+          <w:numId w:val="1"/>
+        </w:numPr>
+        <w:rPr>
+          <w:rFonts w:ascii="Times New Roman" w:hAnsi="Times New Roman" w:cs="Times New Roman"/>
+        </w:rPr>
+      </w:pPr>
+      <w:proofErr w:type="gramStart"/>
+      <w:r>
+        <w:rPr>
+          <w:rFonts w:ascii="Times New Roman" w:hAnsi="Times New Roman" w:cs="Times New Roman"/>
+        </w:rPr>
+        <w:t>Rep(</w:t>
+      </w:r>
+      <w:proofErr w:type="gramEnd"/>
+      <w:r>
+        <w:rPr>
+          <w:rFonts w:ascii="Times New Roman" w:hAnsi="Times New Roman" w:cs="Times New Roman"/>
+        </w:rPr>
+        <w:t>) and letter[] plot character variables repeatedly, as defined by a range</w:t>
+      </w:r>
+    </w:p>
+    <w:p>
+      <w:pPr>
+        <w:pStyle w:val="ListParagraph"/>
+        <w:numPr>
+          <w:ilvl w:val="0"/>
+          <w:numId w:val="1"/>
+        </w:numPr>
+        <w:rPr>
+          <w:rFonts w:ascii="Times New Roman" w:hAnsi="Times New Roman" w:cs="Times New Roman"/>
+        </w:rPr>
+      </w:pPr>
+      <w:proofErr w:type="gramStart"/>
+      <w:r>
+        <w:rPr>
+          <w:rFonts w:ascii="Times New Roman" w:hAnsi="Times New Roman" w:cs="Times New Roman"/>
+        </w:rPr>
+        <w:t>Replicate(</w:t>
+      </w:r>
+      <w:proofErr w:type="gramEnd"/>
+      <w:r>
+        <w:rPr>
+          <w:rFonts w:ascii="Times New Roman" w:hAnsi="Times New Roman" w:cs="Times New Roman"/>
+        </w:rPr>
+        <w:t>) repeats the creation of a data set simulation n times</w:t>
+      </w:r>
     </w:p>
     <w:sectPr>
       <w:headerReference w:type="default" r:id="rId7"/>
@@ -352,7 +626,7 @@
         <w:rFonts w:ascii="Symbol" w:hAnsi="Symbol" w:hint="default"/>
       </w:rPr>
     </w:lvl>
-    <w:lvl w:ilvl="1" w:tplc="04090003" w:tentative="1">
+    <w:lvl w:ilvl="1" w:tplc="04090003">
       <w:start w:val="1"/>
       <w:numFmt w:val="bullet"/>
       <w:lvlText w:val="o"/>
@@ -364,7 +638,7 @@
         <w:rFonts w:ascii="Courier New" w:hAnsi="Courier New" w:cs="Courier New" w:hint="default"/>
       </w:rPr>
     </w:lvl>
-    <w:lvl w:ilvl="2" w:tplc="04090005" w:tentative="1">
+    <w:lvl w:ilvl="2" w:tplc="04090005">
       <w:start w:val="1"/>
       <w:numFmt w:val="bullet"/>
       <w:lvlText w:val=""/>
@@ -376,7 +650,7 @@
         <w:rFonts w:ascii="Wingdings" w:hAnsi="Wingdings" w:hint="default"/>
       </w:rPr>
     </w:lvl>
-    <w:lvl w:ilvl="3" w:tplc="04090001" w:tentative="1">
+    <w:lvl w:ilvl="3" w:tplc="04090001">
       <w:start w:val="1"/>
       <w:numFmt w:val="bullet"/>
       <w:lvlText w:val=""/>
@@ -388,7 +662,7 @@
         <w:rFonts w:ascii="Symbol" w:hAnsi="Symbol" w:hint="default"/>
       </w:rPr>
     </w:lvl>
-    <w:lvl w:ilvl="4" w:tplc="04090003" w:tentative="1">
+    <w:lvl w:ilvl="4" w:tplc="04090003">
       <w:start w:val="1"/>
       <w:numFmt w:val="bullet"/>
       <w:lvlText w:val="o"/>

</xml_diff>

<commit_message>
T-test (and z-score) notes
</commit_message>
<xml_diff>
--- a/McCurry, Annah - DAR, Final Project Notes.docx
+++ b/McCurry, Annah - DAR, Final Project Notes.docx
@@ -106,15 +106,27 @@
           <w:sz w:val="26"/>
           <w:szCs w:val="26"/>
         </w:rPr>
-        <w:t>Numeric</w:t>
-      </w:r>
+        <w:t>Numeric/quantitative</w:t>
+      </w:r>
+    </w:p>
+    <w:p>
+      <w:pPr>
+        <w:pStyle w:val="ListParagraph"/>
+        <w:numPr>
+          <w:ilvl w:val="2"/>
+          <w:numId w:val="1"/>
+        </w:numPr>
+        <w:rPr>
+          <w:rFonts w:ascii="Times New Roman" w:hAnsi="Times New Roman" w:cs="Times New Roman"/>
+        </w:rPr>
+      </w:pPr>
       <w:r>
         <w:rPr>
           <w:rFonts w:ascii="Times New Roman" w:hAnsi="Times New Roman" w:cs="Times New Roman"/>
           <w:sz w:val="26"/>
           <w:szCs w:val="26"/>
         </w:rPr>
-        <w:t>/quantitative</w:t>
+        <w:t>Discrete</w:t>
       </w:r>
     </w:p>
     <w:p>
@@ -134,334 +146,1312 @@
           <w:sz w:val="26"/>
           <w:szCs w:val="26"/>
         </w:rPr>
-        <w:t>Discrete</w:t>
+        <w:t>Continuous</w:t>
+      </w:r>
+    </w:p>
+    <w:p>
+      <w:pPr>
+        <w:pStyle w:val="ListParagraph"/>
+        <w:numPr>
+          <w:ilvl w:val="1"/>
+          <w:numId w:val="1"/>
+        </w:numPr>
+        <w:rPr>
+          <w:rFonts w:ascii="Times New Roman" w:hAnsi="Times New Roman" w:cs="Times New Roman"/>
+        </w:rPr>
+      </w:pPr>
+      <w:r>
+        <w:rPr>
+          <w:rFonts w:ascii="Times New Roman" w:hAnsi="Times New Roman" w:cs="Times New Roman"/>
+          <w:sz w:val="26"/>
+          <w:szCs w:val="26"/>
+        </w:rPr>
+        <w:t>Categorical/qualitative</w:t>
+      </w:r>
+    </w:p>
+    <w:p>
+      <w:pPr>
+        <w:pStyle w:val="ListParagraph"/>
+        <w:numPr>
+          <w:ilvl w:val="2"/>
+          <w:numId w:val="1"/>
+        </w:numPr>
+        <w:rPr>
+          <w:rFonts w:ascii="Times New Roman" w:hAnsi="Times New Roman" w:cs="Times New Roman"/>
+        </w:rPr>
+      </w:pPr>
+      <w:r>
+        <w:rPr>
+          <w:rFonts w:ascii="Times New Roman" w:hAnsi="Times New Roman" w:cs="Times New Roman"/>
+          <w:sz w:val="26"/>
+          <w:szCs w:val="26"/>
+        </w:rPr>
+        <w:t>Nominal</w:t>
+      </w:r>
+    </w:p>
+    <w:p>
+      <w:pPr>
+        <w:pStyle w:val="ListParagraph"/>
+        <w:numPr>
+          <w:ilvl w:val="2"/>
+          <w:numId w:val="1"/>
+        </w:numPr>
+        <w:rPr>
+          <w:rFonts w:ascii="Times New Roman" w:hAnsi="Times New Roman" w:cs="Times New Roman"/>
+        </w:rPr>
+      </w:pPr>
+      <w:r>
+        <w:rPr>
+          <w:rFonts w:ascii="Times New Roman" w:hAnsi="Times New Roman" w:cs="Times New Roman"/>
+          <w:sz w:val="26"/>
+          <w:szCs w:val="26"/>
+        </w:rPr>
+        <w:t>Ordinal</w:t>
+      </w:r>
+    </w:p>
+    <w:p>
+      <w:pPr>
+        <w:pStyle w:val="ListParagraph"/>
+        <w:numPr>
+          <w:ilvl w:val="1"/>
+          <w:numId w:val="1"/>
+        </w:numPr>
+        <w:rPr>
+          <w:rFonts w:ascii="Times New Roman" w:hAnsi="Times New Roman" w:cs="Times New Roman"/>
+        </w:rPr>
+      </w:pPr>
+      <w:r>
+        <w:rPr>
+          <w:rFonts w:ascii="Times New Roman" w:hAnsi="Times New Roman" w:cs="Times New Roman"/>
+          <w:sz w:val="26"/>
+          <w:szCs w:val="26"/>
+        </w:rPr>
+        <w:t>Character</w:t>
+      </w:r>
+    </w:p>
+    <w:p>
+      <w:pPr>
+        <w:pStyle w:val="ListParagraph"/>
+        <w:numPr>
+          <w:ilvl w:val="1"/>
+          <w:numId w:val="1"/>
+        </w:numPr>
+        <w:rPr>
+          <w:rFonts w:ascii="Times New Roman" w:hAnsi="Times New Roman" w:cs="Times New Roman"/>
+        </w:rPr>
+      </w:pPr>
+      <w:r>
+        <w:rPr>
+          <w:rFonts w:ascii="Times New Roman" w:hAnsi="Times New Roman" w:cs="Times New Roman"/>
+          <w:sz w:val="26"/>
+          <w:szCs w:val="26"/>
+        </w:rPr>
+        <w:t>Factor</w:t>
+      </w:r>
+    </w:p>
+    <w:p>
+      <w:pPr>
+        <w:pStyle w:val="ListParagraph"/>
+        <w:numPr>
+          <w:ilvl w:val="1"/>
+          <w:numId w:val="1"/>
+        </w:numPr>
+        <w:rPr>
+          <w:rFonts w:ascii="Times New Roman" w:hAnsi="Times New Roman" w:cs="Times New Roman"/>
+        </w:rPr>
+      </w:pPr>
+      <w:r>
+        <w:rPr>
+          <w:rFonts w:ascii="Times New Roman" w:hAnsi="Times New Roman" w:cs="Times New Roman"/>
+          <w:sz w:val="26"/>
+          <w:szCs w:val="26"/>
+        </w:rPr>
+        <w:t>Logical</w:t>
+      </w:r>
+    </w:p>
+    <w:p>
+      <w:pPr>
+        <w:pStyle w:val="ListParagraph"/>
+        <w:numPr>
+          <w:ilvl w:val="0"/>
+          <w:numId w:val="1"/>
+        </w:numPr>
+        <w:rPr>
+          <w:rFonts w:ascii="Times New Roman" w:hAnsi="Times New Roman" w:cs="Times New Roman"/>
+        </w:rPr>
+      </w:pPr>
+      <w:proofErr w:type="spellStart"/>
+      <w:proofErr w:type="gramStart"/>
+      <w:r>
+        <w:rPr>
+          <w:rFonts w:ascii="Times New Roman" w:hAnsi="Times New Roman" w:cs="Times New Roman"/>
+        </w:rPr>
+        <w:t>Rnorm</w:t>
+      </w:r>
+      <w:proofErr w:type="spellEnd"/>
+      <w:r>
+        <w:rPr>
+          <w:rFonts w:ascii="Times New Roman" w:hAnsi="Times New Roman" w:cs="Times New Roman"/>
+        </w:rPr>
+        <w:t>(</w:t>
+      </w:r>
+      <w:proofErr w:type="gramEnd"/>
+      <w:r>
+        <w:rPr>
+          <w:rFonts w:ascii="Times New Roman" w:hAnsi="Times New Roman" w:cs="Times New Roman"/>
+        </w:rPr>
+        <w:t>) plots random continuous numbers from a normal distribution</w:t>
+      </w:r>
+    </w:p>
+    <w:p>
+      <w:pPr>
+        <w:pStyle w:val="ListParagraph"/>
+        <w:numPr>
+          <w:ilvl w:val="0"/>
+          <w:numId w:val="1"/>
+        </w:numPr>
+        <w:rPr>
+          <w:rFonts w:ascii="Times New Roman" w:hAnsi="Times New Roman" w:cs="Times New Roman"/>
+        </w:rPr>
+      </w:pPr>
+      <w:proofErr w:type="spellStart"/>
+      <w:proofErr w:type="gramStart"/>
+      <w:r>
+        <w:rPr>
+          <w:rFonts w:ascii="Times New Roman" w:hAnsi="Times New Roman" w:cs="Times New Roman"/>
+        </w:rPr>
+        <w:t>Runif</w:t>
+      </w:r>
+      <w:proofErr w:type="spellEnd"/>
+      <w:r>
+        <w:rPr>
+          <w:rFonts w:ascii="Times New Roman" w:hAnsi="Times New Roman" w:cs="Times New Roman"/>
+        </w:rPr>
+        <w:t>(</w:t>
+      </w:r>
+      <w:proofErr w:type="gramEnd"/>
+      <w:r>
+        <w:rPr>
+          <w:rFonts w:ascii="Times New Roman" w:hAnsi="Times New Roman" w:cs="Times New Roman"/>
+        </w:rPr>
+        <w:t>) plots positive, continuous numbers within a range</w:t>
+      </w:r>
+    </w:p>
+    <w:p>
+      <w:pPr>
+        <w:pStyle w:val="ListParagraph"/>
+        <w:numPr>
+          <w:ilvl w:val="0"/>
+          <w:numId w:val="1"/>
+        </w:numPr>
+        <w:rPr>
+          <w:rFonts w:ascii="Times New Roman" w:hAnsi="Times New Roman" w:cs="Times New Roman"/>
+        </w:rPr>
+      </w:pPr>
+      <w:proofErr w:type="spellStart"/>
+      <w:proofErr w:type="gramStart"/>
+      <w:r>
+        <w:rPr>
+          <w:rFonts w:ascii="Times New Roman" w:hAnsi="Times New Roman" w:cs="Times New Roman"/>
+        </w:rPr>
+        <w:t>Rpois</w:t>
+      </w:r>
+      <w:proofErr w:type="spellEnd"/>
+      <w:r>
+        <w:rPr>
+          <w:rFonts w:ascii="Times New Roman" w:hAnsi="Times New Roman" w:cs="Times New Roman"/>
+        </w:rPr>
+        <w:t>(</w:t>
+      </w:r>
+      <w:proofErr w:type="gramEnd"/>
+      <w:r>
+        <w:rPr>
+          <w:rFonts w:ascii="Times New Roman" w:hAnsi="Times New Roman" w:cs="Times New Roman"/>
+        </w:rPr>
+        <w:t xml:space="preserve">) plots </w:t>
+      </w:r>
+      <w:r>
+        <w:rPr>
+          <w:rFonts w:ascii="Times New Roman" w:hAnsi="Times New Roman" w:cs="Times New Roman"/>
+        </w:rPr>
+        <w:t>random discrete integers from a poisson distribution</w:t>
+      </w:r>
+    </w:p>
+    <w:p>
+      <w:pPr>
+        <w:pStyle w:val="ListParagraph"/>
+        <w:numPr>
+          <w:ilvl w:val="0"/>
+          <w:numId w:val="1"/>
+        </w:numPr>
+        <w:rPr>
+          <w:rFonts w:ascii="Times New Roman" w:hAnsi="Times New Roman" w:cs="Times New Roman"/>
+        </w:rPr>
+      </w:pPr>
+      <w:proofErr w:type="gramStart"/>
+      <w:r>
+        <w:rPr>
+          <w:rFonts w:ascii="Times New Roman" w:hAnsi="Times New Roman" w:cs="Times New Roman"/>
+        </w:rPr>
+        <w:t>Rep(</w:t>
+      </w:r>
+      <w:proofErr w:type="gramEnd"/>
+      <w:r>
+        <w:rPr>
+          <w:rFonts w:ascii="Times New Roman" w:hAnsi="Times New Roman" w:cs="Times New Roman"/>
+        </w:rPr>
+        <w:t>) and letter[] plot character variables repeatedly, as defined by a range</w:t>
+      </w:r>
+    </w:p>
+    <w:p>
+      <w:pPr>
+        <w:pStyle w:val="ListParagraph"/>
+        <w:numPr>
+          <w:ilvl w:val="0"/>
+          <w:numId w:val="1"/>
+        </w:numPr>
+        <w:rPr>
+          <w:rFonts w:ascii="Times New Roman" w:hAnsi="Times New Roman" w:cs="Times New Roman"/>
+        </w:rPr>
+      </w:pPr>
+      <w:proofErr w:type="gramStart"/>
+      <w:r>
+        <w:rPr>
+          <w:rFonts w:ascii="Times New Roman" w:hAnsi="Times New Roman" w:cs="Times New Roman"/>
+        </w:rPr>
+        <w:t>Replicate(</w:t>
+      </w:r>
+      <w:proofErr w:type="gramEnd"/>
+      <w:r>
+        <w:rPr>
+          <w:rFonts w:ascii="Times New Roman" w:hAnsi="Times New Roman" w:cs="Times New Roman"/>
+        </w:rPr>
+        <w:t>) repeats the creation of a data set simulation n times</w:t>
+      </w:r>
+    </w:p>
+    <w:p>
+      <w:pPr>
+        <w:rPr>
+          <w:rFonts w:ascii="Times New Roman" w:hAnsi="Times New Roman" w:cs="Times New Roman"/>
+        </w:rPr>
+      </w:pPr>
+    </w:p>
+    <w:p>
+      <w:pPr>
+        <w:rPr>
+          <w:rFonts w:ascii="Times New Roman" w:hAnsi="Times New Roman" w:cs="Times New Roman"/>
+        </w:rPr>
+      </w:pPr>
+    </w:p>
+    <w:p>
+      <w:pPr>
+        <w:rPr>
+          <w:rFonts w:ascii="Times New Roman" w:hAnsi="Times New Roman" w:cs="Times New Roman"/>
+          <w:b/>
+          <w:bCs/>
+        </w:rPr>
+      </w:pPr>
+      <w:r>
+        <w:rPr>
+          <w:rFonts w:ascii="Times New Roman" w:hAnsi="Times New Roman" w:cs="Times New Roman"/>
+          <w:b/>
+          <w:bCs/>
+        </w:rPr>
+        <w:t>Thursday</w:t>
+      </w:r>
+      <w:r>
+        <w:rPr>
+          <w:rFonts w:ascii="Times New Roman" w:hAnsi="Times New Roman" w:cs="Times New Roman"/>
+          <w:b/>
+          <w:bCs/>
+        </w:rPr>
+        <w:t xml:space="preserve"> </w:t>
+      </w:r>
+      <w:r>
+        <w:rPr>
+          <w:rFonts w:ascii="Times New Roman" w:hAnsi="Times New Roman" w:cs="Times New Roman"/>
+          <w:b/>
+          <w:bCs/>
+        </w:rPr>
+        <w:t>–</w:t>
+      </w:r>
+      <w:r>
+        <w:rPr>
+          <w:rFonts w:ascii="Times New Roman" w:hAnsi="Times New Roman" w:cs="Times New Roman"/>
+          <w:b/>
+          <w:bCs/>
+        </w:rPr>
+        <w:t xml:space="preserve"> </w:t>
+      </w:r>
+      <w:r>
+        <w:rPr>
+          <w:rFonts w:ascii="Times New Roman" w:hAnsi="Times New Roman" w:cs="Times New Roman"/>
+          <w:b/>
+          <w:bCs/>
+        </w:rPr>
+        <w:t>t-tests, ANOVA, factor analysis, structural equation modeling</w:t>
+      </w:r>
+    </w:p>
+    <w:p/>
+    <w:p>
+      <w:pPr>
+        <w:rPr>
+          <w:rFonts w:ascii="Times New Roman" w:hAnsi="Times New Roman" w:cs="Times New Roman"/>
+          <w:u w:val="single"/>
+        </w:rPr>
+      </w:pPr>
+      <w:r>
+        <w:rPr>
+          <w:rFonts w:ascii="Times New Roman" w:hAnsi="Times New Roman" w:cs="Times New Roman"/>
+          <w:u w:val="single"/>
+        </w:rPr>
+        <w:t>t-test</w:t>
+      </w:r>
+    </w:p>
+    <w:p>
+      <w:pPr>
+        <w:pStyle w:val="ListParagraph"/>
+        <w:numPr>
+          <w:ilvl w:val="0"/>
+          <w:numId w:val="2"/>
+        </w:numPr>
+        <w:rPr>
+          <w:rFonts w:ascii="Times New Roman" w:hAnsi="Times New Roman" w:cs="Times New Roman"/>
+        </w:rPr>
+      </w:pPr>
+      <w:r>
+        <w:rPr>
+          <w:rFonts w:ascii="Times New Roman" w:hAnsi="Times New Roman" w:cs="Times New Roman"/>
+        </w:rPr>
+        <w:t>Compare means of two samples</w:t>
+      </w:r>
+      <w:r>
+        <w:rPr>
+          <w:rFonts w:ascii="Times New Roman" w:hAnsi="Times New Roman" w:cs="Times New Roman"/>
+        </w:rPr>
+        <w:t xml:space="preserve"> relative to their CI</w:t>
+      </w:r>
+      <w:r>
+        <w:rPr>
+          <w:rFonts w:ascii="Times New Roman" w:hAnsi="Times New Roman" w:cs="Times New Roman"/>
+        </w:rPr>
+        <w:t xml:space="preserve"> </w:t>
+      </w:r>
+    </w:p>
+    <w:p>
+      <w:pPr>
+        <w:pStyle w:val="ListParagraph"/>
+        <w:numPr>
+          <w:ilvl w:val="1"/>
+          <w:numId w:val="2"/>
+        </w:numPr>
+        <w:rPr>
+          <w:rFonts w:ascii="Times New Roman" w:hAnsi="Times New Roman" w:cs="Times New Roman"/>
+        </w:rPr>
+      </w:pPr>
+      <w:r>
+        <w:rPr>
+          <w:rFonts w:ascii="Times New Roman" w:hAnsi="Times New Roman" w:cs="Times New Roman"/>
+        </w:rPr>
+        <w:t>Unpaired= two samples from a different population</w:t>
+      </w:r>
+    </w:p>
+    <w:p>
+      <w:pPr>
+        <w:pStyle w:val="ListParagraph"/>
+        <w:numPr>
+          <w:ilvl w:val="1"/>
+          <w:numId w:val="2"/>
+        </w:numPr>
+        <w:rPr>
+          <w:rFonts w:ascii="Times New Roman" w:hAnsi="Times New Roman" w:cs="Times New Roman"/>
+        </w:rPr>
+      </w:pPr>
+      <w:r>
+        <w:rPr>
+          <w:rFonts w:ascii="Times New Roman" w:hAnsi="Times New Roman" w:cs="Times New Roman"/>
+        </w:rPr>
+        <w:t>Paired= two samples from the same mean</w:t>
+      </w:r>
+    </w:p>
+    <w:p>
+      <w:pPr>
+        <w:pStyle w:val="ListParagraph"/>
+        <w:numPr>
+          <w:ilvl w:val="0"/>
+          <w:numId w:val="2"/>
+        </w:numPr>
+        <w:rPr>
+          <w:rFonts w:ascii="Times New Roman" w:hAnsi="Times New Roman" w:cs="Times New Roman"/>
+        </w:rPr>
+      </w:pPr>
+      <w:r>
+        <w:rPr>
+          <w:rFonts w:ascii="Times New Roman" w:hAnsi="Times New Roman" w:cs="Times New Roman"/>
+        </w:rPr>
+        <w:t xml:space="preserve">Compare means of </w:t>
+      </w:r>
+      <w:r>
+        <w:rPr>
+          <w:rFonts w:ascii="Times New Roman" w:hAnsi="Times New Roman" w:cs="Times New Roman"/>
+        </w:rPr>
+        <w:t>one</w:t>
+      </w:r>
+      <w:r>
+        <w:rPr>
+          <w:rFonts w:ascii="Times New Roman" w:hAnsi="Times New Roman" w:cs="Times New Roman"/>
+        </w:rPr>
+        <w:t xml:space="preserve"> sample</w:t>
+      </w:r>
+      <w:r>
+        <w:rPr>
+          <w:rFonts w:ascii="Times New Roman" w:hAnsi="Times New Roman" w:cs="Times New Roman"/>
+        </w:rPr>
+        <w:t xml:space="preserve"> and the population</w:t>
+      </w:r>
+      <w:r>
+        <w:rPr>
+          <w:rFonts w:ascii="Times New Roman" w:hAnsi="Times New Roman" w:cs="Times New Roman"/>
+        </w:rPr>
+        <w:t xml:space="preserve"> </w:t>
+      </w:r>
+      <w:r>
+        <w:rPr>
+          <w:rFonts w:ascii="Times New Roman" w:hAnsi="Times New Roman" w:cs="Times New Roman"/>
+        </w:rPr>
+        <w:t xml:space="preserve">(expected) </w:t>
+      </w:r>
+      <w:r>
+        <w:rPr>
+          <w:rFonts w:ascii="Times New Roman" w:hAnsi="Times New Roman" w:cs="Times New Roman"/>
+        </w:rPr>
+        <w:t>relative to their CI</w:t>
+      </w:r>
+    </w:p>
+    <w:p>
+      <w:pPr>
+        <w:pStyle w:val="ListParagraph"/>
+        <w:numPr>
+          <w:ilvl w:val="0"/>
+          <w:numId w:val="2"/>
+        </w:numPr>
+        <w:rPr>
+          <w:rFonts w:ascii="Times New Roman" w:hAnsi="Times New Roman" w:cs="Times New Roman"/>
+        </w:rPr>
+      </w:pPr>
+      <w:r>
+        <w:rPr>
+          <w:rFonts w:ascii="Times New Roman" w:hAnsi="Times New Roman" w:cs="Times New Roman"/>
+        </w:rPr>
+        <w:t>Can run a one-tale or two-tale test</w:t>
+      </w:r>
+    </w:p>
+    <w:p>
+      <w:pPr>
+        <w:pStyle w:val="ListParagraph"/>
+        <w:numPr>
+          <w:ilvl w:val="0"/>
+          <w:numId w:val="2"/>
+        </w:numPr>
+        <w:rPr>
+          <w:rFonts w:ascii="Times New Roman" w:hAnsi="Times New Roman" w:cs="Times New Roman"/>
+        </w:rPr>
+      </w:pPr>
+      <w:r>
+        <w:rPr>
+          <w:rFonts w:ascii="Times New Roman" w:hAnsi="Times New Roman" w:cs="Times New Roman"/>
+        </w:rPr>
+        <w:t>Checks if the signal (difference of means) is significant or just noise</w:t>
+      </w:r>
+    </w:p>
+    <w:p>
+      <w:pPr>
+        <w:pStyle w:val="NormalWeb"/>
+        <w:numPr>
+          <w:ilvl w:val="0"/>
+          <w:numId w:val="5"/>
+        </w:numPr>
+        <w:rPr>
+          <w:rFonts w:ascii="Calibri" w:hAnsi="Calibri" w:cs="Calibri"/>
+          <w:sz w:val="22"/>
+          <w:szCs w:val="22"/>
+        </w:rPr>
+      </w:pPr>
+      <m:oMath>
+        <m:r>
+          <w:rPr>
+            <w:rFonts w:ascii="Cambria Math" w:hAnsi="Cambria Math"/>
+          </w:rPr>
+          <m:t>t-value=</m:t>
+        </m:r>
+        <m:f>
+          <m:fPr>
+            <m:ctrlPr>
+              <w:rPr>
+                <w:rFonts w:ascii="Cambria Math" w:hAnsi="Cambria Math"/>
+                <w:i/>
+              </w:rPr>
+            </m:ctrlPr>
+          </m:fPr>
+          <m:num>
+            <m:r>
+              <w:rPr>
+                <w:rFonts w:ascii="Cambria Math" w:hAnsi="Cambria Math"/>
+              </w:rPr>
+              <m:t>signal</m:t>
+            </m:r>
+          </m:num>
+          <m:den>
+            <m:r>
+              <w:rPr>
+                <w:rFonts w:ascii="Cambria Math" w:hAnsi="Cambria Math"/>
+              </w:rPr>
+              <m:t>noise</m:t>
+            </m:r>
+          </m:den>
+        </m:f>
+        <m:r>
+          <w:rPr>
+            <w:rFonts w:ascii="Cambria Math" w:hAnsi="Cambria Math"/>
+          </w:rPr>
+          <m:t>=</m:t>
+        </m:r>
+        <m:f>
+          <m:fPr>
+            <m:ctrlPr>
+              <w:rPr>
+                <w:rFonts w:ascii="Cambria Math" w:hAnsi="Cambria Math"/>
+                <w:i/>
+              </w:rPr>
+            </m:ctrlPr>
+          </m:fPr>
+          <m:num>
+            <m:r>
+              <w:rPr>
+                <w:rFonts w:ascii="Cambria Math" w:hAnsi="Cambria Math"/>
+              </w:rPr>
+              <m:t>Differenece</m:t>
+            </m:r>
+            <m:r>
+              <w:rPr>
+                <w:rFonts w:ascii="Cambria Math" w:hAnsi="Cambria Math"/>
+              </w:rPr>
+              <m:t xml:space="preserve"> </m:t>
+            </m:r>
+            <m:r>
+              <w:rPr>
+                <w:rFonts w:ascii="Cambria Math" w:hAnsi="Cambria Math"/>
+              </w:rPr>
+              <m:t>In</m:t>
+            </m:r>
+            <m:r>
+              <w:rPr>
+                <w:rFonts w:ascii="Cambria Math" w:hAnsi="Cambria Math"/>
+              </w:rPr>
+              <m:t xml:space="preserve"> </m:t>
+            </m:r>
+            <m:r>
+              <w:rPr>
+                <w:rFonts w:ascii="Cambria Math" w:hAnsi="Cambria Math"/>
+              </w:rPr>
+              <m:t>Group</m:t>
+            </m:r>
+            <m:r>
+              <w:rPr>
+                <w:rFonts w:ascii="Cambria Math" w:hAnsi="Cambria Math"/>
+              </w:rPr>
+              <m:t xml:space="preserve"> </m:t>
+            </m:r>
+            <m:r>
+              <w:rPr>
+                <w:rFonts w:ascii="Cambria Math" w:hAnsi="Cambria Math"/>
+              </w:rPr>
+              <m:t>Means</m:t>
+            </m:r>
+          </m:num>
+          <m:den>
+            <m:r>
+              <w:rPr>
+                <w:rFonts w:ascii="Cambria Math" w:hAnsi="Cambria Math"/>
+              </w:rPr>
+              <m:t>Variability Of Groups</m:t>
+            </m:r>
+          </m:den>
+        </m:f>
+        <m:r>
+          <w:rPr>
+            <w:rFonts w:ascii="Cambria Math" w:hAnsi="Cambria Math"/>
+          </w:rPr>
+          <m:t>=</m:t>
+        </m:r>
+        <m:f>
+          <m:fPr>
+            <m:ctrlPr>
+              <w:rPr>
+                <w:rFonts w:ascii="Cambria Math" w:hAnsi="Cambria Math"/>
+                <w:i/>
+              </w:rPr>
+            </m:ctrlPr>
+          </m:fPr>
+          <m:num>
+            <m:d>
+              <m:dPr>
+                <m:begChr m:val="|"/>
+                <m:endChr m:val="|"/>
+                <m:ctrlPr>
+                  <w:rPr>
+                    <w:rFonts w:ascii="Cambria Math" w:hAnsi="Cambria Math"/>
+                    <w:i/>
+                  </w:rPr>
+                </m:ctrlPr>
+              </m:dPr>
+              <m:e>
+                <m:sSub>
+                  <m:sSubPr>
+                    <m:ctrlPr>
+                      <w:rPr>
+                        <w:rFonts w:ascii="Cambria Math" w:hAnsi="Cambria Math"/>
+                        <w:i/>
+                      </w:rPr>
+                    </m:ctrlPr>
+                  </m:sSubPr>
+                  <m:e>
+                    <m:bar>
+                      <m:barPr>
+                        <m:pos m:val="top"/>
+                        <m:ctrlPr>
+                          <w:rPr>
+                            <w:rFonts w:ascii="Cambria Math" w:hAnsi="Cambria Math"/>
+                            <w:i/>
+                          </w:rPr>
+                        </m:ctrlPr>
+                      </m:barPr>
+                      <m:e>
+                        <m:r>
+                          <w:rPr>
+                            <w:rFonts w:ascii="Cambria Math" w:hAnsi="Cambria Math"/>
+                          </w:rPr>
+                          <m:t>x</m:t>
+                        </m:r>
+                      </m:e>
+                    </m:bar>
+                  </m:e>
+                  <m:sub>
+                    <m:r>
+                      <w:rPr>
+                        <w:rFonts w:ascii="Cambria Math" w:hAnsi="Cambria Math"/>
+                      </w:rPr>
+                      <m:t>1</m:t>
+                    </m:r>
+                  </m:sub>
+                </m:sSub>
+                <m:r>
+                  <w:rPr>
+                    <w:rFonts w:ascii="Cambria Math" w:hAnsi="Cambria Math"/>
+                  </w:rPr>
+                  <m:t>-</m:t>
+                </m:r>
+                <m:sSub>
+                  <m:sSubPr>
+                    <m:ctrlPr>
+                      <w:rPr>
+                        <w:rFonts w:ascii="Cambria Math" w:hAnsi="Cambria Math"/>
+                        <w:i/>
+                      </w:rPr>
+                    </m:ctrlPr>
+                  </m:sSubPr>
+                  <m:e>
+                    <m:bar>
+                      <m:barPr>
+                        <m:pos m:val="top"/>
+                        <m:ctrlPr>
+                          <w:rPr>
+                            <w:rFonts w:ascii="Cambria Math" w:hAnsi="Cambria Math"/>
+                            <w:i/>
+                          </w:rPr>
+                        </m:ctrlPr>
+                      </m:barPr>
+                      <m:e>
+                        <m:r>
+                          <w:rPr>
+                            <w:rFonts w:ascii="Cambria Math" w:hAnsi="Cambria Math"/>
+                          </w:rPr>
+                          <m:t>x</m:t>
+                        </m:r>
+                      </m:e>
+                    </m:bar>
+                  </m:e>
+                  <m:sub>
+                    <m:r>
+                      <w:rPr>
+                        <w:rFonts w:ascii="Cambria Math" w:hAnsi="Cambria Math"/>
+                      </w:rPr>
+                      <m:t>2</m:t>
+                    </m:r>
+                  </m:sub>
+                </m:sSub>
+              </m:e>
+            </m:d>
+          </m:num>
+          <m:den>
+            <m:rad>
+              <m:radPr>
+                <m:degHide m:val="1"/>
+                <m:ctrlPr>
+                  <w:rPr>
+                    <w:rFonts w:ascii="Cambria Math" w:hAnsi="Cambria Math"/>
+                    <w:i/>
+                  </w:rPr>
+                </m:ctrlPr>
+              </m:radPr>
+              <m:deg/>
+              <m:e>
+                <m:f>
+                  <m:fPr>
+                    <m:ctrlPr>
+                      <w:rPr>
+                        <w:rFonts w:ascii="Cambria Math" w:hAnsi="Cambria Math"/>
+                        <w:i/>
+                      </w:rPr>
+                    </m:ctrlPr>
+                  </m:fPr>
+                  <m:num>
+                    <m:sSubSup>
+                      <m:sSubSupPr>
+                        <m:ctrlPr>
+                          <w:rPr>
+                            <w:rFonts w:ascii="Cambria Math" w:hAnsi="Cambria Math"/>
+                            <w:i/>
+                          </w:rPr>
+                        </m:ctrlPr>
+                      </m:sSubSupPr>
+                      <m:e>
+                        <m:r>
+                          <w:rPr>
+                            <w:rFonts w:ascii="Cambria Math" w:hAnsi="Cambria Math"/>
+                          </w:rPr>
+                          <m:t>s</m:t>
+                        </m:r>
+                      </m:e>
+                      <m:sub>
+                        <m:r>
+                          <w:rPr>
+                            <w:rFonts w:ascii="Cambria Math" w:hAnsi="Cambria Math"/>
+                          </w:rPr>
+                          <m:t>1</m:t>
+                        </m:r>
+                      </m:sub>
+                      <m:sup>
+                        <m:r>
+                          <w:rPr>
+                            <w:rFonts w:ascii="Cambria Math" w:hAnsi="Cambria Math"/>
+                          </w:rPr>
+                          <m:t>2</m:t>
+                        </m:r>
+                      </m:sup>
+                    </m:sSubSup>
+                  </m:num>
+                  <m:den>
+                    <m:sSub>
+                      <m:sSubPr>
+                        <m:ctrlPr>
+                          <w:rPr>
+                            <w:rFonts w:ascii="Cambria Math" w:hAnsi="Cambria Math"/>
+                            <w:i/>
+                          </w:rPr>
+                        </m:ctrlPr>
+                      </m:sSubPr>
+                      <m:e>
+                        <m:r>
+                          <w:rPr>
+                            <w:rFonts w:ascii="Cambria Math" w:hAnsi="Cambria Math"/>
+                          </w:rPr>
+                          <m:t>n</m:t>
+                        </m:r>
+                      </m:e>
+                      <m:sub>
+                        <m:r>
+                          <w:rPr>
+                            <w:rFonts w:ascii="Cambria Math" w:hAnsi="Cambria Math"/>
+                          </w:rPr>
+                          <m:t>1</m:t>
+                        </m:r>
+                      </m:sub>
+                    </m:sSub>
+                  </m:den>
+                </m:f>
+                <m:r>
+                  <w:rPr>
+                    <w:rFonts w:ascii="Cambria Math" w:hAnsi="Cambria Math"/>
+                  </w:rPr>
+                  <m:t>+</m:t>
+                </m:r>
+                <m:f>
+                  <m:fPr>
+                    <m:ctrlPr>
+                      <w:rPr>
+                        <w:rFonts w:ascii="Cambria Math" w:hAnsi="Cambria Math"/>
+                        <w:i/>
+                      </w:rPr>
+                    </m:ctrlPr>
+                  </m:fPr>
+                  <m:num>
+                    <m:sSubSup>
+                      <m:sSubSupPr>
+                        <m:ctrlPr>
+                          <w:rPr>
+                            <w:rFonts w:ascii="Cambria Math" w:hAnsi="Cambria Math"/>
+                            <w:i/>
+                          </w:rPr>
+                        </m:ctrlPr>
+                      </m:sSubSupPr>
+                      <m:e>
+                        <m:r>
+                          <w:rPr>
+                            <w:rFonts w:ascii="Cambria Math" w:hAnsi="Cambria Math"/>
+                          </w:rPr>
+                          <m:t>s</m:t>
+                        </m:r>
+                      </m:e>
+                      <m:sub>
+                        <m:r>
+                          <w:rPr>
+                            <w:rFonts w:ascii="Cambria Math" w:hAnsi="Cambria Math"/>
+                          </w:rPr>
+                          <m:t>1</m:t>
+                        </m:r>
+                      </m:sub>
+                      <m:sup>
+                        <m:r>
+                          <w:rPr>
+                            <w:rFonts w:ascii="Cambria Math" w:hAnsi="Cambria Math"/>
+                          </w:rPr>
+                          <m:t>2</m:t>
+                        </m:r>
+                      </m:sup>
+                    </m:sSubSup>
+                  </m:num>
+                  <m:den>
+                    <m:sSub>
+                      <m:sSubPr>
+                        <m:ctrlPr>
+                          <w:rPr>
+                            <w:rFonts w:ascii="Cambria Math" w:hAnsi="Cambria Math"/>
+                            <w:i/>
+                          </w:rPr>
+                        </m:ctrlPr>
+                      </m:sSubPr>
+                      <m:e>
+                        <m:r>
+                          <w:rPr>
+                            <w:rFonts w:ascii="Cambria Math" w:hAnsi="Cambria Math"/>
+                          </w:rPr>
+                          <m:t>n</m:t>
+                        </m:r>
+                      </m:e>
+                      <m:sub>
+                        <m:r>
+                          <w:rPr>
+                            <w:rFonts w:ascii="Cambria Math" w:hAnsi="Cambria Math"/>
+                          </w:rPr>
+                          <m:t>1</m:t>
+                        </m:r>
+                      </m:sub>
+                    </m:sSub>
+                  </m:den>
+                </m:f>
+              </m:e>
+            </m:rad>
+          </m:den>
+        </m:f>
+        <m:r>
+          <w:rPr>
+            <w:rFonts w:ascii="Cambria Math" w:hAnsi="Cambria Math"/>
+          </w:rPr>
+          <m:t xml:space="preserve"> </m:t>
+        </m:r>
+      </m:oMath>
+    </w:p>
+    <w:p>
+      <w:pPr>
+        <w:pStyle w:val="ListParagraph"/>
+        <w:numPr>
+          <w:ilvl w:val="0"/>
+          <w:numId w:val="4"/>
+        </w:numPr>
+        <w:rPr>
+          <w:rFonts w:ascii="Times New Roman" w:hAnsi="Times New Roman" w:cs="Times New Roman"/>
+        </w:rPr>
+      </w:pPr>
+      <w:r>
+        <w:rPr>
+          <w:rFonts w:ascii="Times New Roman" w:hAnsi="Times New Roman" w:cs="Times New Roman"/>
+        </w:rPr>
+        <w:t>More variance = more noise and a lower t-score</w:t>
+      </w:r>
+    </w:p>
+    <w:p>
+      <w:pPr>
+        <w:pStyle w:val="ListParagraph"/>
+        <w:numPr>
+          <w:ilvl w:val="0"/>
+          <w:numId w:val="4"/>
+        </w:numPr>
+        <w:rPr>
+          <w:rFonts w:ascii="Times New Roman" w:hAnsi="Times New Roman" w:cs="Times New Roman"/>
+        </w:rPr>
+      </w:pPr>
+      <w:r>
+        <w:rPr>
+          <w:rFonts w:ascii="Times New Roman" w:hAnsi="Times New Roman" w:cs="Times New Roman"/>
+        </w:rPr>
+        <w:t>Larger n = more signal</w:t>
+      </w:r>
+    </w:p>
+    <w:p>
+      <w:pPr>
+        <w:pStyle w:val="ListParagraph"/>
+        <w:numPr>
+          <w:ilvl w:val="0"/>
+          <w:numId w:val="4"/>
+        </w:numPr>
+        <w:rPr>
+          <w:rFonts w:ascii="Times New Roman" w:hAnsi="Times New Roman" w:cs="Times New Roman"/>
+        </w:rPr>
+      </w:pPr>
+      <w:r>
+        <w:rPr>
+          <w:rFonts w:ascii="Times New Roman" w:hAnsi="Times New Roman" w:cs="Times New Roman"/>
+        </w:rPr>
+        <w:t>Used for hypothesis testing</w:t>
+      </w:r>
+    </w:p>
+    <w:p>
+      <w:pPr>
+        <w:pStyle w:val="ListParagraph"/>
+        <w:numPr>
+          <w:ilvl w:val="1"/>
+          <w:numId w:val="4"/>
+        </w:numPr>
+        <w:rPr>
+          <w:rFonts w:ascii="Times New Roman" w:hAnsi="Times New Roman" w:cs="Times New Roman"/>
+        </w:rPr>
+      </w:pPr>
+      <w:r>
+        <w:rPr>
+          <w:rFonts w:ascii="Times New Roman" w:hAnsi="Times New Roman" w:cs="Times New Roman"/>
+        </w:rPr>
+        <w:t>Null= no difference in means</w:t>
+      </w:r>
+    </w:p>
+    <w:p>
+      <w:pPr>
+        <w:pStyle w:val="ListParagraph"/>
+        <w:numPr>
+          <w:ilvl w:val="1"/>
+          <w:numId w:val="4"/>
+        </w:numPr>
+        <w:rPr>
+          <w:rFonts w:ascii="Times New Roman" w:hAnsi="Times New Roman" w:cs="Times New Roman"/>
+        </w:rPr>
+      </w:pPr>
+      <w:r>
+        <w:rPr>
+          <w:rFonts w:ascii="Times New Roman" w:hAnsi="Times New Roman" w:cs="Times New Roman"/>
+        </w:rPr>
+        <w:t>Alt= difference in means</w:t>
+      </w:r>
+    </w:p>
+    <w:p>
+      <w:pPr>
+        <w:pStyle w:val="ListParagraph"/>
+        <w:numPr>
+          <w:ilvl w:val="1"/>
+          <w:numId w:val="4"/>
+        </w:numPr>
+        <w:rPr>
+          <w:rFonts w:ascii="Times New Roman" w:hAnsi="Times New Roman" w:cs="Times New Roman"/>
+        </w:rPr>
+      </w:pPr>
+      <w:r>
+        <w:rPr>
+          <w:rFonts w:ascii="Times New Roman" w:hAnsi="Times New Roman" w:cs="Times New Roman"/>
+        </w:rPr>
+        <w:t>Reject null if your t-value is above your critical value</w:t>
+      </w:r>
+    </w:p>
+    <w:p>
+      <w:pPr>
+        <w:pStyle w:val="ListParagraph"/>
+        <w:numPr>
+          <w:ilvl w:val="1"/>
+          <w:numId w:val="4"/>
+        </w:numPr>
+        <w:rPr>
+          <w:rFonts w:ascii="Times New Roman" w:hAnsi="Times New Roman" w:cs="Times New Roman"/>
+        </w:rPr>
+      </w:pPr>
+      <w:r>
+        <w:rPr>
+          <w:rFonts w:ascii="Times New Roman" w:hAnsi="Times New Roman" w:cs="Times New Roman"/>
+        </w:rPr>
+        <w:lastRenderedPageBreak/>
+        <w:t>Fail to reject null if your t-value is below your critical value</w:t>
+      </w:r>
+    </w:p>
+    <w:p>
+      <w:pPr>
+        <w:pStyle w:val="ListParagraph"/>
+        <w:numPr>
+          <w:ilvl w:val="2"/>
+          <w:numId w:val="4"/>
+        </w:numPr>
+        <w:rPr>
+          <w:rFonts w:ascii="Times New Roman" w:hAnsi="Times New Roman" w:cs="Times New Roman"/>
+        </w:rPr>
+      </w:pPr>
+      <w:r>
+        <w:rPr>
+          <w:rFonts w:ascii="Times New Roman" w:hAnsi="Times New Roman" w:cs="Times New Roman"/>
+        </w:rPr>
+        <w:t>Critical value is calculated from df and CI using a t-value table</w:t>
+      </w:r>
+    </w:p>
+    <w:p>
+      <w:pPr>
+        <w:pStyle w:val="ListParagraph"/>
+        <w:numPr>
+          <w:ilvl w:val="0"/>
+          <w:numId w:val="4"/>
+        </w:numPr>
+        <w:rPr>
+          <w:rFonts w:ascii="Times New Roman" w:hAnsi="Times New Roman" w:cs="Times New Roman"/>
+        </w:rPr>
+      </w:pPr>
+      <w:r>
+        <w:rPr>
+          <w:rFonts w:ascii="Times New Roman" w:hAnsi="Times New Roman" w:cs="Times New Roman"/>
+        </w:rPr>
+        <w:t>Assumptions</w:t>
+      </w:r>
+    </w:p>
+    <w:p>
+      <w:pPr>
+        <w:pStyle w:val="ListParagraph"/>
+        <w:numPr>
+          <w:ilvl w:val="1"/>
+          <w:numId w:val="4"/>
+        </w:numPr>
+        <w:rPr>
+          <w:rFonts w:ascii="Times New Roman" w:hAnsi="Times New Roman" w:cs="Times New Roman"/>
+        </w:rPr>
+      </w:pPr>
+      <w:r>
+        <w:rPr>
+          <w:rFonts w:ascii="Times New Roman" w:hAnsi="Times New Roman" w:cs="Times New Roman"/>
+        </w:rPr>
+        <w:t>Normal distribution</w:t>
+      </w:r>
+    </w:p>
+    <w:p>
+      <w:pPr>
+        <w:pStyle w:val="ListParagraph"/>
+        <w:numPr>
+          <w:ilvl w:val="1"/>
+          <w:numId w:val="4"/>
+        </w:numPr>
+        <w:rPr>
+          <w:rFonts w:ascii="Times New Roman" w:hAnsi="Times New Roman" w:cs="Times New Roman"/>
+        </w:rPr>
+      </w:pPr>
+      <w:r>
+        <w:rPr>
+          <w:rFonts w:ascii="Times New Roman" w:hAnsi="Times New Roman" w:cs="Times New Roman"/>
+        </w:rPr>
+        <w:t>Similar variance</w:t>
+      </w:r>
+    </w:p>
+    <w:p>
+      <w:pPr>
+        <w:pStyle w:val="ListParagraph"/>
+        <w:numPr>
+          <w:ilvl w:val="1"/>
+          <w:numId w:val="4"/>
+        </w:numPr>
+        <w:rPr>
+          <w:rFonts w:ascii="Times New Roman" w:hAnsi="Times New Roman" w:cs="Times New Roman"/>
+        </w:rPr>
+      </w:pPr>
+      <w:r>
+        <w:rPr>
+          <w:rFonts w:ascii="Times New Roman" w:hAnsi="Times New Roman" w:cs="Times New Roman"/>
+        </w:rPr>
+        <w:t>N’s should be the same (or at least similar)</w:t>
+      </w:r>
+    </w:p>
+    <w:p>
+      <w:pPr>
+        <w:pStyle w:val="ListParagraph"/>
+        <w:numPr>
+          <w:ilvl w:val="1"/>
+          <w:numId w:val="4"/>
+        </w:numPr>
+        <w:rPr>
+          <w:rFonts w:ascii="Times New Roman" w:hAnsi="Times New Roman" w:cs="Times New Roman"/>
+        </w:rPr>
+      </w:pPr>
+      <w:r>
+        <w:rPr>
+          <w:rFonts w:ascii="Times New Roman" w:hAnsi="Times New Roman" w:cs="Times New Roman"/>
+        </w:rPr>
+        <w:t>Sample size between 20-30ish</w:t>
+      </w:r>
+    </w:p>
+    <w:p>
+      <w:pPr>
+        <w:pStyle w:val="ListParagraph"/>
+        <w:numPr>
+          <w:ilvl w:val="2"/>
+          <w:numId w:val="4"/>
+        </w:numPr>
+        <w:rPr>
+          <w:rFonts w:ascii="Times New Roman" w:hAnsi="Times New Roman" w:cs="Times New Roman"/>
+        </w:rPr>
+      </w:pPr>
+      <w:r>
+        <w:rPr>
+          <w:rFonts w:ascii="Times New Roman" w:hAnsi="Times New Roman" w:cs="Times New Roman"/>
+        </w:rPr>
+        <w:t xml:space="preserve">If higher, </w:t>
+      </w:r>
+      <w:r>
+        <w:rPr>
+          <w:rFonts w:ascii="Times New Roman" w:hAnsi="Times New Roman" w:cs="Times New Roman"/>
+        </w:rPr>
+        <w:t xml:space="preserve">go </w:t>
       </w:r>
       <w:bookmarkStart w:id="0" w:name="_GoBack"/>
       <w:bookmarkEnd w:id="0"/>
-    </w:p>
-    <w:p>
-      <w:pPr>
-        <w:pStyle w:val="ListParagraph"/>
-        <w:numPr>
-          <w:ilvl w:val="2"/>
-          <w:numId w:val="1"/>
-        </w:numPr>
-        <w:rPr>
-          <w:rFonts w:ascii="Times New Roman" w:hAnsi="Times New Roman" w:cs="Times New Roman"/>
-        </w:rPr>
-      </w:pPr>
-      <w:r>
-        <w:rPr>
-          <w:rFonts w:ascii="Times New Roman" w:hAnsi="Times New Roman" w:cs="Times New Roman"/>
-          <w:sz w:val="26"/>
-          <w:szCs w:val="26"/>
-        </w:rPr>
-        <w:t>Continuous</w:t>
-      </w:r>
-    </w:p>
-    <w:p>
-      <w:pPr>
-        <w:pStyle w:val="ListParagraph"/>
-        <w:numPr>
-          <w:ilvl w:val="1"/>
-          <w:numId w:val="1"/>
-        </w:numPr>
-        <w:rPr>
-          <w:rFonts w:ascii="Times New Roman" w:hAnsi="Times New Roman" w:cs="Times New Roman"/>
-        </w:rPr>
-      </w:pPr>
-      <w:r>
-        <w:rPr>
-          <w:rFonts w:ascii="Times New Roman" w:hAnsi="Times New Roman" w:cs="Times New Roman"/>
-          <w:sz w:val="26"/>
-          <w:szCs w:val="26"/>
-        </w:rPr>
-        <w:t>Categorical</w:t>
-      </w:r>
-      <w:r>
-        <w:rPr>
-          <w:rFonts w:ascii="Times New Roman" w:hAnsi="Times New Roman" w:cs="Times New Roman"/>
-          <w:sz w:val="26"/>
-          <w:szCs w:val="26"/>
-        </w:rPr>
-        <w:t>/qualitative</w:t>
-      </w:r>
-    </w:p>
-    <w:p>
-      <w:pPr>
-        <w:pStyle w:val="ListParagraph"/>
-        <w:numPr>
-          <w:ilvl w:val="2"/>
-          <w:numId w:val="1"/>
-        </w:numPr>
-        <w:rPr>
-          <w:rFonts w:ascii="Times New Roman" w:hAnsi="Times New Roman" w:cs="Times New Roman"/>
-        </w:rPr>
-      </w:pPr>
-      <w:r>
-        <w:rPr>
-          <w:rFonts w:ascii="Times New Roman" w:hAnsi="Times New Roman" w:cs="Times New Roman"/>
-          <w:sz w:val="26"/>
-          <w:szCs w:val="26"/>
-        </w:rPr>
-        <w:t>Nominal</w:t>
-      </w:r>
-    </w:p>
-    <w:p>
-      <w:pPr>
-        <w:pStyle w:val="ListParagraph"/>
-        <w:numPr>
-          <w:ilvl w:val="2"/>
-          <w:numId w:val="1"/>
-        </w:numPr>
-        <w:rPr>
-          <w:rFonts w:ascii="Times New Roman" w:hAnsi="Times New Roman" w:cs="Times New Roman"/>
-        </w:rPr>
-      </w:pPr>
-      <w:r>
-        <w:rPr>
-          <w:rFonts w:ascii="Times New Roman" w:hAnsi="Times New Roman" w:cs="Times New Roman"/>
-          <w:sz w:val="26"/>
-          <w:szCs w:val="26"/>
-        </w:rPr>
-        <w:t>Ordinal</w:t>
-      </w:r>
-    </w:p>
-    <w:p>
-      <w:pPr>
-        <w:pStyle w:val="ListParagraph"/>
-        <w:numPr>
-          <w:ilvl w:val="1"/>
-          <w:numId w:val="1"/>
-        </w:numPr>
-        <w:rPr>
-          <w:rFonts w:ascii="Times New Roman" w:hAnsi="Times New Roman" w:cs="Times New Roman"/>
-        </w:rPr>
-      </w:pPr>
-      <w:r>
-        <w:rPr>
-          <w:rFonts w:ascii="Times New Roman" w:hAnsi="Times New Roman" w:cs="Times New Roman"/>
-          <w:sz w:val="26"/>
-          <w:szCs w:val="26"/>
-        </w:rPr>
-        <w:t>Character</w:t>
-      </w:r>
-    </w:p>
-    <w:p>
-      <w:pPr>
-        <w:pStyle w:val="ListParagraph"/>
-        <w:numPr>
-          <w:ilvl w:val="1"/>
-          <w:numId w:val="1"/>
-        </w:numPr>
-        <w:rPr>
-          <w:rFonts w:ascii="Times New Roman" w:hAnsi="Times New Roman" w:cs="Times New Roman"/>
-        </w:rPr>
-      </w:pPr>
-      <w:r>
-        <w:rPr>
-          <w:rFonts w:ascii="Times New Roman" w:hAnsi="Times New Roman" w:cs="Times New Roman"/>
-          <w:sz w:val="26"/>
-          <w:szCs w:val="26"/>
-        </w:rPr>
-        <w:t>Factor</w:t>
-      </w:r>
-    </w:p>
-    <w:p>
-      <w:pPr>
-        <w:pStyle w:val="ListParagraph"/>
-        <w:numPr>
-          <w:ilvl w:val="1"/>
-          <w:numId w:val="1"/>
-        </w:numPr>
-        <w:rPr>
-          <w:rFonts w:ascii="Times New Roman" w:hAnsi="Times New Roman" w:cs="Times New Roman"/>
-        </w:rPr>
-      </w:pPr>
-      <w:r>
-        <w:rPr>
-          <w:rFonts w:ascii="Times New Roman" w:hAnsi="Times New Roman" w:cs="Times New Roman"/>
-          <w:sz w:val="26"/>
-          <w:szCs w:val="26"/>
-        </w:rPr>
-        <w:t>Logical</w:t>
-      </w:r>
-    </w:p>
-    <w:p>
-      <w:pPr>
-        <w:pStyle w:val="ListParagraph"/>
-        <w:numPr>
-          <w:ilvl w:val="0"/>
-          <w:numId w:val="1"/>
-        </w:numPr>
-        <w:rPr>
-          <w:rFonts w:ascii="Times New Roman" w:hAnsi="Times New Roman" w:cs="Times New Roman"/>
-        </w:rPr>
-      </w:pPr>
-      <w:proofErr w:type="spellStart"/>
-      <w:proofErr w:type="gramStart"/>
-      <w:r>
-        <w:rPr>
-          <w:rFonts w:ascii="Times New Roman" w:hAnsi="Times New Roman" w:cs="Times New Roman"/>
-        </w:rPr>
-        <w:t>Rnorm</w:t>
-      </w:r>
-      <w:proofErr w:type="spellEnd"/>
-      <w:r>
-        <w:rPr>
-          <w:rFonts w:ascii="Times New Roman" w:hAnsi="Times New Roman" w:cs="Times New Roman"/>
-        </w:rPr>
-        <w:t>(</w:t>
-      </w:r>
-      <w:proofErr w:type="gramEnd"/>
-      <w:r>
-        <w:rPr>
-          <w:rFonts w:ascii="Times New Roman" w:hAnsi="Times New Roman" w:cs="Times New Roman"/>
-        </w:rPr>
-        <w:t>) plots random continuous numbers from a normal distribution</w:t>
-      </w:r>
-    </w:p>
-    <w:p>
-      <w:pPr>
-        <w:pStyle w:val="ListParagraph"/>
-        <w:numPr>
-          <w:ilvl w:val="0"/>
-          <w:numId w:val="1"/>
-        </w:numPr>
-        <w:rPr>
-          <w:rFonts w:ascii="Times New Roman" w:hAnsi="Times New Roman" w:cs="Times New Roman"/>
-        </w:rPr>
-      </w:pPr>
-      <w:proofErr w:type="spellStart"/>
-      <w:proofErr w:type="gramStart"/>
-      <w:r>
-        <w:rPr>
-          <w:rFonts w:ascii="Times New Roman" w:hAnsi="Times New Roman" w:cs="Times New Roman"/>
-        </w:rPr>
-        <w:t>Runif</w:t>
-      </w:r>
-      <w:proofErr w:type="spellEnd"/>
-      <w:r>
-        <w:rPr>
-          <w:rFonts w:ascii="Times New Roman" w:hAnsi="Times New Roman" w:cs="Times New Roman"/>
-        </w:rPr>
-        <w:t>(</w:t>
-      </w:r>
-      <w:proofErr w:type="gramEnd"/>
-      <w:r>
-        <w:rPr>
-          <w:rFonts w:ascii="Times New Roman" w:hAnsi="Times New Roman" w:cs="Times New Roman"/>
-        </w:rPr>
-        <w:t>) plots positive, continuous numbers within a range</w:t>
-      </w:r>
-    </w:p>
-    <w:p>
-      <w:pPr>
-        <w:pStyle w:val="ListParagraph"/>
-        <w:numPr>
-          <w:ilvl w:val="0"/>
-          <w:numId w:val="1"/>
-        </w:numPr>
-        <w:rPr>
-          <w:rFonts w:ascii="Times New Roman" w:hAnsi="Times New Roman" w:cs="Times New Roman"/>
-        </w:rPr>
-      </w:pPr>
-      <w:proofErr w:type="spellStart"/>
-      <w:proofErr w:type="gramStart"/>
-      <w:r>
-        <w:rPr>
-          <w:rFonts w:ascii="Times New Roman" w:hAnsi="Times New Roman" w:cs="Times New Roman"/>
-        </w:rPr>
-        <w:t>Rpois</w:t>
-      </w:r>
-      <w:proofErr w:type="spellEnd"/>
-      <w:r>
-        <w:rPr>
-          <w:rFonts w:ascii="Times New Roman" w:hAnsi="Times New Roman" w:cs="Times New Roman"/>
-        </w:rPr>
-        <w:t>(</w:t>
-      </w:r>
-      <w:proofErr w:type="gramEnd"/>
-      <w:r>
-        <w:rPr>
-          <w:rFonts w:ascii="Times New Roman" w:hAnsi="Times New Roman" w:cs="Times New Roman"/>
-        </w:rPr>
-        <w:t xml:space="preserve">) plots </w:t>
-      </w:r>
-      <w:r>
-        <w:rPr>
-          <w:rFonts w:ascii="Times New Roman" w:hAnsi="Times New Roman" w:cs="Times New Roman"/>
-        </w:rPr>
-        <w:t xml:space="preserve">random discrete </w:t>
-      </w:r>
-      <w:r>
-        <w:rPr>
-          <w:rFonts w:ascii="Times New Roman" w:hAnsi="Times New Roman" w:cs="Times New Roman"/>
-        </w:rPr>
-        <w:t>integers</w:t>
-      </w:r>
-      <w:r>
-        <w:rPr>
-          <w:rFonts w:ascii="Times New Roman" w:hAnsi="Times New Roman" w:cs="Times New Roman"/>
-        </w:rPr>
-        <w:t xml:space="preserve"> from a poisson distribution</w:t>
-      </w:r>
-    </w:p>
-    <w:p>
-      <w:pPr>
-        <w:pStyle w:val="ListParagraph"/>
-        <w:numPr>
-          <w:ilvl w:val="0"/>
-          <w:numId w:val="1"/>
-        </w:numPr>
-        <w:rPr>
-          <w:rFonts w:ascii="Times New Roman" w:hAnsi="Times New Roman" w:cs="Times New Roman"/>
-        </w:rPr>
-      </w:pPr>
-      <w:proofErr w:type="gramStart"/>
-      <w:r>
-        <w:rPr>
-          <w:rFonts w:ascii="Times New Roman" w:hAnsi="Times New Roman" w:cs="Times New Roman"/>
-        </w:rPr>
-        <w:t>Rep(</w:t>
-      </w:r>
-      <w:proofErr w:type="gramEnd"/>
-      <w:r>
-        <w:rPr>
-          <w:rFonts w:ascii="Times New Roman" w:hAnsi="Times New Roman" w:cs="Times New Roman"/>
-        </w:rPr>
-        <w:t>) and letter[] plot character variables repeatedly, as defined by a range</w:t>
-      </w:r>
-    </w:p>
-    <w:p>
-      <w:pPr>
-        <w:pStyle w:val="ListParagraph"/>
-        <w:numPr>
-          <w:ilvl w:val="0"/>
-          <w:numId w:val="1"/>
-        </w:numPr>
-        <w:rPr>
-          <w:rFonts w:ascii="Times New Roman" w:hAnsi="Times New Roman" w:cs="Times New Roman"/>
-        </w:rPr>
-      </w:pPr>
-      <w:proofErr w:type="gramStart"/>
-      <w:r>
-        <w:rPr>
-          <w:rFonts w:ascii="Times New Roman" w:hAnsi="Times New Roman" w:cs="Times New Roman"/>
-        </w:rPr>
-        <w:t>Replicate(</w:t>
-      </w:r>
-      <w:proofErr w:type="gramEnd"/>
-      <w:r>
-        <w:rPr>
-          <w:rFonts w:ascii="Times New Roman" w:hAnsi="Times New Roman" w:cs="Times New Roman"/>
-        </w:rPr>
-        <w:t>) repeats the creation of a data set simulation n times</w:t>
-      </w:r>
+      <w:r>
+        <w:rPr>
+          <w:rFonts w:ascii="Times New Roman" w:hAnsi="Times New Roman" w:cs="Times New Roman"/>
+        </w:rPr>
+        <w:t>for a z-test</w:t>
+      </w:r>
+    </w:p>
+    <w:p>
+      <w:pPr>
+        <w:pStyle w:val="ListParagraph"/>
+        <w:numPr>
+          <w:ilvl w:val="3"/>
+          <w:numId w:val="4"/>
+        </w:numPr>
+        <w:rPr>
+          <w:rFonts w:ascii="Times New Roman" w:hAnsi="Times New Roman" w:cs="Times New Roman"/>
+        </w:rPr>
+      </w:pPr>
+      <m:oMath>
+        <m:r>
+          <w:rPr>
+            <w:rFonts w:ascii="Cambria Math" w:hAnsi="Cambria Math" w:cs="Times New Roman"/>
+          </w:rPr>
+          <m:t>z</m:t>
+        </m:r>
+        <m:r>
+          <w:rPr>
+            <w:rFonts w:ascii="Cambria Math" w:hAnsi="Cambria Math" w:cs="Times New Roman"/>
+          </w:rPr>
+          <m:t>-score=</m:t>
+        </m:r>
+        <m:f>
+          <m:fPr>
+            <m:ctrlPr>
+              <w:rPr>
+                <w:rFonts w:ascii="Cambria Math" w:hAnsi="Cambria Math" w:cs="Times New Roman"/>
+                <w:i/>
+              </w:rPr>
+            </m:ctrlPr>
+          </m:fPr>
+          <m:num>
+            <m:bar>
+              <m:barPr>
+                <m:pos m:val="top"/>
+                <m:ctrlPr>
+                  <w:rPr>
+                    <w:rFonts w:ascii="Cambria Math" w:hAnsi="Cambria Math" w:cs="Times New Roman"/>
+                    <w:i/>
+                  </w:rPr>
+                </m:ctrlPr>
+              </m:barPr>
+              <m:e>
+                <m:r>
+                  <w:rPr>
+                    <w:rFonts w:ascii="Cambria Math" w:hAnsi="Cambria Math" w:cs="Times New Roman"/>
+                  </w:rPr>
+                  <m:t>x</m:t>
+                </m:r>
+              </m:e>
+            </m:bar>
+            <m:r>
+              <w:rPr>
+                <w:rFonts w:ascii="Cambria Math" w:hAnsi="Cambria Math" w:cs="Times New Roman"/>
+              </w:rPr>
+              <m:t>-μ</m:t>
+            </m:r>
+          </m:num>
+          <m:den>
+            <m:f>
+              <m:fPr>
+                <m:ctrlPr>
+                  <w:rPr>
+                    <w:rFonts w:ascii="Cambria Math" w:hAnsi="Cambria Math" w:cs="Times New Roman"/>
+                    <w:i/>
+                  </w:rPr>
+                </m:ctrlPr>
+              </m:fPr>
+              <m:num>
+                <m:r>
+                  <w:rPr>
+                    <w:rFonts w:ascii="Cambria Math" w:hAnsi="Cambria Math" w:cs="Times New Roman"/>
+                  </w:rPr>
+                  <m:t>σ</m:t>
+                </m:r>
+              </m:num>
+              <m:den>
+                <m:rad>
+                  <m:radPr>
+                    <m:degHide m:val="1"/>
+                    <m:ctrlPr>
+                      <w:rPr>
+                        <w:rFonts w:ascii="Cambria Math" w:hAnsi="Cambria Math" w:cs="Times New Roman"/>
+                        <w:i/>
+                      </w:rPr>
+                    </m:ctrlPr>
+                  </m:radPr>
+                  <m:deg/>
+                  <m:e>
+                    <m:r>
+                      <w:rPr>
+                        <w:rFonts w:ascii="Cambria Math" w:hAnsi="Cambria Math" w:cs="Times New Roman"/>
+                      </w:rPr>
+                      <m:t>n</m:t>
+                    </m:r>
+                  </m:e>
+                </m:rad>
+              </m:den>
+            </m:f>
+          </m:den>
+        </m:f>
+        <m:r>
+          <w:rPr>
+            <w:rFonts w:ascii="Cambria Math" w:hAnsi="Cambria Math" w:cs="Times New Roman"/>
+          </w:rPr>
+          <m:t xml:space="preserve">  </m:t>
+        </m:r>
+      </m:oMath>
     </w:p>
     <w:sectPr>
-      <w:headerReference w:type="default" r:id="rId7"/>
-      <w:headerReference w:type="first" r:id="rId8"/>
+      <w:headerReference w:type="first" r:id="rId7"/>
       <w:pgSz w:w="12240" w:h="15840"/>
       <w:pgMar w:top="1440" w:right="1440" w:bottom="1440" w:left="1440" w:header="708" w:footer="708" w:gutter="0"/>
       <w:cols w:space="708"/>
@@ -515,43 +1505,6 @@
   <w:p>
     <w:pPr>
       <w:pStyle w:val="Header"/>
-    </w:pPr>
-    <w:r>
-      <w:t>02/19/20</w:t>
-    </w:r>
-  </w:p>
-  <w:p>
-    <w:pPr>
-      <w:pStyle w:val="Header"/>
-    </w:pPr>
-    <w:r>
-      <w:t>Annah McCurry</w:t>
-    </w:r>
-  </w:p>
-  <w:p>
-    <w:pPr>
-      <w:pStyle w:val="Header"/>
-    </w:pPr>
-    <w:r>
-      <w:t>Dr. Thor Veen</w:t>
-    </w:r>
-  </w:p>
-  <w:p>
-    <w:pPr>
-      <w:pStyle w:val="Header"/>
-    </w:pPr>
-    <w:r>
-      <w:t>Spring block 2, 2020: DAR</w:t>
-    </w:r>
-  </w:p>
-</w:hdr>
-</file>
-
-<file path=word/header2.xml><?xml version="1.0" encoding="utf-8"?>
-<w:hdr xmlns:wpc="http://schemas.microsoft.com/office/word/2010/wordprocessingCanvas" xmlns:cx="http://schemas.microsoft.com/office/drawing/2014/chartex" xmlns:cx1="http://schemas.microsoft.com/office/drawing/2015/9/8/chartex" xmlns:cx2="http://schemas.microsoft.com/office/drawing/2015/10/21/chartex" xmlns:cx3="http://schemas.microsoft.com/office/drawing/2016/5/9/chartex" xmlns:cx4="http://schemas.microsoft.com/office/drawing/2016/5/10/chartex" xmlns:cx5="http://schemas.microsoft.com/office/drawing/2016/5/11/chartex" xmlns:cx6="http://schemas.microsoft.com/office/drawing/2016/5/12/chartex" xmlns:cx7="http://schemas.microsoft.com/office/drawing/2016/5/13/chartex" xmlns:cx8="http://schemas.microsoft.com/office/drawing/2016/5/14/chartex" xmlns:mc="http://schemas.openxmlformats.org/markup-compatibility/2006" xmlns:aink="http://schemas.microsoft.com/office/drawing/2016/ink" xmlns:am3d="http://schemas.microsoft.com/office/drawing/2017/model3d" xmlns:o="urn:schemas-microsoft-com:office:office" xmlns:r="http://schemas.openxmlformats.org/officeDocument/2006/relationships" xmlns:m="http://schemas.openxmlformats.org/officeDocument/2006/math" xmlns:v="urn:schemas-microsoft-com:vml" xmlns:wp14="http://schemas.microsoft.com/office/word/2010/wordprocessingDrawing" xmlns:wp="http://schemas.openxmlformats.org/drawingml/2006/wordprocessingDrawing" xmlns:w10="urn:schemas-microsoft-com:office:word" xmlns:w="http://schemas.openxmlformats.org/wordprocessingml/2006/main" xmlns:w14="http://schemas.microsoft.com/office/word/2010/wordml" xmlns:w15="http://schemas.microsoft.com/office/word/2012/wordml" xmlns:w16cid="http://schemas.microsoft.com/office/word/2016/wordml/cid" xmlns:w16se="http://schemas.microsoft.com/office/word/2015/wordml/symex" xmlns:wpg="http://schemas.microsoft.com/office/word/2010/wordprocessingGroup" xmlns:wpi="http://schemas.microsoft.com/office/word/2010/wordprocessingInk" xmlns:wne="http://schemas.microsoft.com/office/word/2006/wordml" xmlns:wps="http://schemas.microsoft.com/office/word/2010/wordprocessingShape" mc:Ignorable="w14 w15 w16se w16cid wp14">
-  <w:p>
-    <w:pPr>
-      <w:pStyle w:val="Header"/>
       <w:rPr>
         <w:rFonts w:ascii="Times New Roman" w:hAnsi="Times New Roman" w:cs="Times New Roman"/>
       </w:rPr>
@@ -611,6 +1564,458 @@
 <file path=word/numbering.xml><?xml version="1.0" encoding="utf-8"?>
 <w:numbering xmlns:wpc="http://schemas.microsoft.com/office/word/2010/wordprocessingCanvas" xmlns:cx="http://schemas.microsoft.com/office/drawing/2014/chartex" xmlns:cx1="http://schemas.microsoft.com/office/drawing/2015/9/8/chartex" xmlns:cx2="http://schemas.microsoft.com/office/drawing/2015/10/21/chartex" xmlns:cx3="http://schemas.microsoft.com/office/drawing/2016/5/9/chartex" xmlns:cx4="http://schemas.microsoft.com/office/drawing/2016/5/10/chartex" xmlns:cx5="http://schemas.microsoft.com/office/drawing/2016/5/11/chartex" xmlns:cx6="http://schemas.microsoft.com/office/drawing/2016/5/12/chartex" xmlns:cx7="http://schemas.microsoft.com/office/drawing/2016/5/13/chartex" xmlns:cx8="http://schemas.microsoft.com/office/drawing/2016/5/14/chartex" xmlns:mc="http://schemas.openxmlformats.org/markup-compatibility/2006" xmlns:aink="http://schemas.microsoft.com/office/drawing/2016/ink" xmlns:am3d="http://schemas.microsoft.com/office/drawing/2017/model3d" xmlns:o="urn:schemas-microsoft-com:office:office" xmlns:r="http://schemas.openxmlformats.org/officeDocument/2006/relationships" xmlns:m="http://schemas.openxmlformats.org/officeDocument/2006/math" xmlns:v="urn:schemas-microsoft-com:vml" xmlns:wp14="http://schemas.microsoft.com/office/word/2010/wordprocessingDrawing" xmlns:wp="http://schemas.openxmlformats.org/drawingml/2006/wordprocessingDrawing" xmlns:w10="urn:schemas-microsoft-com:office:word" xmlns:w="http://schemas.openxmlformats.org/wordprocessingml/2006/main" xmlns:w14="http://schemas.microsoft.com/office/word/2010/wordml" xmlns:w15="http://schemas.microsoft.com/office/word/2012/wordml" xmlns:w16cid="http://schemas.microsoft.com/office/word/2016/wordml/cid" xmlns:w16se="http://schemas.microsoft.com/office/word/2015/wordml/symex" xmlns:wpg="http://schemas.microsoft.com/office/word/2010/wordprocessingGroup" xmlns:wpi="http://schemas.microsoft.com/office/word/2010/wordprocessingInk" xmlns:wne="http://schemas.microsoft.com/office/word/2006/wordml" xmlns:wps="http://schemas.microsoft.com/office/word/2010/wordprocessingShape" mc:Ignorable="w14 w15 w16se w16cid wp14">
   <w:abstractNum w:abstractNumId="0" w15:restartNumberingAfterBreak="0">
+    <w:nsid w:val="01CC1C5C"/>
+    <w:multiLevelType w:val="hybridMultilevel"/>
+    <w:tmpl w:val="63B8F588"/>
+    <w:lvl w:ilvl="0" w:tplc="04090001">
+      <w:start w:val="1"/>
+      <w:numFmt w:val="bullet"/>
+      <w:lvlText w:val=""/>
+      <w:lvlJc w:val="left"/>
+      <w:pPr>
+        <w:ind w:left="720" w:hanging="360"/>
+      </w:pPr>
+      <w:rPr>
+        <w:rFonts w:ascii="Symbol" w:hAnsi="Symbol" w:hint="default"/>
+      </w:rPr>
+    </w:lvl>
+    <w:lvl w:ilvl="1" w:tplc="04090003" w:tentative="1">
+      <w:start w:val="1"/>
+      <w:numFmt w:val="bullet"/>
+      <w:lvlText w:val="o"/>
+      <w:lvlJc w:val="left"/>
+      <w:pPr>
+        <w:ind w:left="1440" w:hanging="360"/>
+      </w:pPr>
+      <w:rPr>
+        <w:rFonts w:ascii="Courier New" w:hAnsi="Courier New" w:cs="Courier New" w:hint="default"/>
+      </w:rPr>
+    </w:lvl>
+    <w:lvl w:ilvl="2" w:tplc="04090005" w:tentative="1">
+      <w:start w:val="1"/>
+      <w:numFmt w:val="bullet"/>
+      <w:lvlText w:val=""/>
+      <w:lvlJc w:val="left"/>
+      <w:pPr>
+        <w:ind w:left="2160" w:hanging="360"/>
+      </w:pPr>
+      <w:rPr>
+        <w:rFonts w:ascii="Wingdings" w:hAnsi="Wingdings" w:hint="default"/>
+      </w:rPr>
+    </w:lvl>
+    <w:lvl w:ilvl="3" w:tplc="04090001" w:tentative="1">
+      <w:start w:val="1"/>
+      <w:numFmt w:val="bullet"/>
+      <w:lvlText w:val=""/>
+      <w:lvlJc w:val="left"/>
+      <w:pPr>
+        <w:ind w:left="2880" w:hanging="360"/>
+      </w:pPr>
+      <w:rPr>
+        <w:rFonts w:ascii="Symbol" w:hAnsi="Symbol" w:hint="default"/>
+      </w:rPr>
+    </w:lvl>
+    <w:lvl w:ilvl="4" w:tplc="04090003" w:tentative="1">
+      <w:start w:val="1"/>
+      <w:numFmt w:val="bullet"/>
+      <w:lvlText w:val="o"/>
+      <w:lvlJc w:val="left"/>
+      <w:pPr>
+        <w:ind w:left="3600" w:hanging="360"/>
+      </w:pPr>
+      <w:rPr>
+        <w:rFonts w:ascii="Courier New" w:hAnsi="Courier New" w:cs="Courier New" w:hint="default"/>
+      </w:rPr>
+    </w:lvl>
+    <w:lvl w:ilvl="5" w:tplc="04090005" w:tentative="1">
+      <w:start w:val="1"/>
+      <w:numFmt w:val="bullet"/>
+      <w:lvlText w:val=""/>
+      <w:lvlJc w:val="left"/>
+      <w:pPr>
+        <w:ind w:left="4320" w:hanging="360"/>
+      </w:pPr>
+      <w:rPr>
+        <w:rFonts w:ascii="Wingdings" w:hAnsi="Wingdings" w:hint="default"/>
+      </w:rPr>
+    </w:lvl>
+    <w:lvl w:ilvl="6" w:tplc="04090001" w:tentative="1">
+      <w:start w:val="1"/>
+      <w:numFmt w:val="bullet"/>
+      <w:lvlText w:val=""/>
+      <w:lvlJc w:val="left"/>
+      <w:pPr>
+        <w:ind w:left="5040" w:hanging="360"/>
+      </w:pPr>
+      <w:rPr>
+        <w:rFonts w:ascii="Symbol" w:hAnsi="Symbol" w:hint="default"/>
+      </w:rPr>
+    </w:lvl>
+    <w:lvl w:ilvl="7" w:tplc="04090003" w:tentative="1">
+      <w:start w:val="1"/>
+      <w:numFmt w:val="bullet"/>
+      <w:lvlText w:val="o"/>
+      <w:lvlJc w:val="left"/>
+      <w:pPr>
+        <w:ind w:left="5760" w:hanging="360"/>
+      </w:pPr>
+      <w:rPr>
+        <w:rFonts w:ascii="Courier New" w:hAnsi="Courier New" w:cs="Courier New" w:hint="default"/>
+      </w:rPr>
+    </w:lvl>
+    <w:lvl w:ilvl="8" w:tplc="04090005" w:tentative="1">
+      <w:start w:val="1"/>
+      <w:numFmt w:val="bullet"/>
+      <w:lvlText w:val=""/>
+      <w:lvlJc w:val="left"/>
+      <w:pPr>
+        <w:ind w:left="6480" w:hanging="360"/>
+      </w:pPr>
+      <w:rPr>
+        <w:rFonts w:ascii="Wingdings" w:hAnsi="Wingdings" w:hint="default"/>
+      </w:rPr>
+    </w:lvl>
+  </w:abstractNum>
+  <w:abstractNum w:abstractNumId="1" w15:restartNumberingAfterBreak="0">
+    <w:nsid w:val="140D6522"/>
+    <w:multiLevelType w:val="multilevel"/>
+    <w:tmpl w:val="48903BC2"/>
+    <w:lvl w:ilvl="0">
+      <w:start w:val="1"/>
+      <w:numFmt w:val="decimal"/>
+      <w:lvlText w:val="%1."/>
+      <w:lvlJc w:val="left"/>
+      <w:pPr>
+        <w:tabs>
+          <w:tab w:val="num" w:pos="720"/>
+        </w:tabs>
+        <w:ind w:left="720" w:hanging="360"/>
+      </w:pPr>
+    </w:lvl>
+    <w:lvl w:ilvl="1" w:tentative="1">
+      <w:start w:val="1"/>
+      <w:numFmt w:val="decimal"/>
+      <w:lvlText w:val="%2."/>
+      <w:lvlJc w:val="left"/>
+      <w:pPr>
+        <w:tabs>
+          <w:tab w:val="num" w:pos="1440"/>
+        </w:tabs>
+        <w:ind w:left="1440" w:hanging="360"/>
+      </w:pPr>
+    </w:lvl>
+    <w:lvl w:ilvl="2" w:tentative="1">
+      <w:start w:val="1"/>
+      <w:numFmt w:val="decimal"/>
+      <w:lvlText w:val="%3."/>
+      <w:lvlJc w:val="left"/>
+      <w:pPr>
+        <w:tabs>
+          <w:tab w:val="num" w:pos="2160"/>
+        </w:tabs>
+        <w:ind w:left="2160" w:hanging="360"/>
+      </w:pPr>
+    </w:lvl>
+    <w:lvl w:ilvl="3" w:tentative="1">
+      <w:start w:val="1"/>
+      <w:numFmt w:val="decimal"/>
+      <w:lvlText w:val="%4."/>
+      <w:lvlJc w:val="left"/>
+      <w:pPr>
+        <w:tabs>
+          <w:tab w:val="num" w:pos="2880"/>
+        </w:tabs>
+        <w:ind w:left="2880" w:hanging="360"/>
+      </w:pPr>
+    </w:lvl>
+    <w:lvl w:ilvl="4" w:tentative="1">
+      <w:start w:val="1"/>
+      <w:numFmt w:val="decimal"/>
+      <w:lvlText w:val="%5."/>
+      <w:lvlJc w:val="left"/>
+      <w:pPr>
+        <w:tabs>
+          <w:tab w:val="num" w:pos="3600"/>
+        </w:tabs>
+        <w:ind w:left="3600" w:hanging="360"/>
+      </w:pPr>
+    </w:lvl>
+    <w:lvl w:ilvl="5" w:tentative="1">
+      <w:start w:val="1"/>
+      <w:numFmt w:val="decimal"/>
+      <w:lvlText w:val="%6."/>
+      <w:lvlJc w:val="left"/>
+      <w:pPr>
+        <w:tabs>
+          <w:tab w:val="num" w:pos="4320"/>
+        </w:tabs>
+        <w:ind w:left="4320" w:hanging="360"/>
+      </w:pPr>
+    </w:lvl>
+    <w:lvl w:ilvl="6" w:tentative="1">
+      <w:start w:val="1"/>
+      <w:numFmt w:val="decimal"/>
+      <w:lvlText w:val="%7."/>
+      <w:lvlJc w:val="left"/>
+      <w:pPr>
+        <w:tabs>
+          <w:tab w:val="num" w:pos="5040"/>
+        </w:tabs>
+        <w:ind w:left="5040" w:hanging="360"/>
+      </w:pPr>
+    </w:lvl>
+    <w:lvl w:ilvl="7" w:tentative="1">
+      <w:start w:val="1"/>
+      <w:numFmt w:val="decimal"/>
+      <w:lvlText w:val="%8."/>
+      <w:lvlJc w:val="left"/>
+      <w:pPr>
+        <w:tabs>
+          <w:tab w:val="num" w:pos="5760"/>
+        </w:tabs>
+        <w:ind w:left="5760" w:hanging="360"/>
+      </w:pPr>
+    </w:lvl>
+    <w:lvl w:ilvl="8" w:tentative="1">
+      <w:start w:val="1"/>
+      <w:numFmt w:val="decimal"/>
+      <w:lvlText w:val="%9."/>
+      <w:lvlJc w:val="left"/>
+      <w:pPr>
+        <w:tabs>
+          <w:tab w:val="num" w:pos="6480"/>
+        </w:tabs>
+        <w:ind w:left="6480" w:hanging="360"/>
+      </w:pPr>
+    </w:lvl>
+  </w:abstractNum>
+  <w:abstractNum w:abstractNumId="2" w15:restartNumberingAfterBreak="0">
+    <w:nsid w:val="30BE1623"/>
+    <w:multiLevelType w:val="hybridMultilevel"/>
+    <w:tmpl w:val="F97CB8BA"/>
+    <w:lvl w:ilvl="0" w:tplc="04090001">
+      <w:start w:val="1"/>
+      <w:numFmt w:val="bullet"/>
+      <w:lvlText w:val=""/>
+      <w:lvlJc w:val="left"/>
+      <w:pPr>
+        <w:ind w:left="720" w:hanging="360"/>
+      </w:pPr>
+      <w:rPr>
+        <w:rFonts w:ascii="Symbol" w:hAnsi="Symbol" w:hint="default"/>
+      </w:rPr>
+    </w:lvl>
+    <w:lvl w:ilvl="1" w:tplc="04090003">
+      <w:start w:val="1"/>
+      <w:numFmt w:val="bullet"/>
+      <w:lvlText w:val="o"/>
+      <w:lvlJc w:val="left"/>
+      <w:pPr>
+        <w:ind w:left="1440" w:hanging="360"/>
+      </w:pPr>
+      <w:rPr>
+        <w:rFonts w:ascii="Courier New" w:hAnsi="Courier New" w:cs="Courier New" w:hint="default"/>
+      </w:rPr>
+    </w:lvl>
+    <w:lvl w:ilvl="2" w:tplc="04090005">
+      <w:start w:val="1"/>
+      <w:numFmt w:val="bullet"/>
+      <w:lvlText w:val=""/>
+      <w:lvlJc w:val="left"/>
+      <w:pPr>
+        <w:ind w:left="2160" w:hanging="360"/>
+      </w:pPr>
+      <w:rPr>
+        <w:rFonts w:ascii="Wingdings" w:hAnsi="Wingdings" w:hint="default"/>
+      </w:rPr>
+    </w:lvl>
+    <w:lvl w:ilvl="3" w:tplc="04090001">
+      <w:start w:val="1"/>
+      <w:numFmt w:val="bullet"/>
+      <w:lvlText w:val=""/>
+      <w:lvlJc w:val="left"/>
+      <w:pPr>
+        <w:ind w:left="2880" w:hanging="360"/>
+      </w:pPr>
+      <w:rPr>
+        <w:rFonts w:ascii="Symbol" w:hAnsi="Symbol" w:hint="default"/>
+      </w:rPr>
+    </w:lvl>
+    <w:lvl w:ilvl="4" w:tplc="04090003" w:tentative="1">
+      <w:start w:val="1"/>
+      <w:numFmt w:val="bullet"/>
+      <w:lvlText w:val="o"/>
+      <w:lvlJc w:val="left"/>
+      <w:pPr>
+        <w:ind w:left="3600" w:hanging="360"/>
+      </w:pPr>
+      <w:rPr>
+        <w:rFonts w:ascii="Courier New" w:hAnsi="Courier New" w:cs="Courier New" w:hint="default"/>
+      </w:rPr>
+    </w:lvl>
+    <w:lvl w:ilvl="5" w:tplc="04090005" w:tentative="1">
+      <w:start w:val="1"/>
+      <w:numFmt w:val="bullet"/>
+      <w:lvlText w:val=""/>
+      <w:lvlJc w:val="left"/>
+      <w:pPr>
+        <w:ind w:left="4320" w:hanging="360"/>
+      </w:pPr>
+      <w:rPr>
+        <w:rFonts w:ascii="Wingdings" w:hAnsi="Wingdings" w:hint="default"/>
+      </w:rPr>
+    </w:lvl>
+    <w:lvl w:ilvl="6" w:tplc="04090001" w:tentative="1">
+      <w:start w:val="1"/>
+      <w:numFmt w:val="bullet"/>
+      <w:lvlText w:val=""/>
+      <w:lvlJc w:val="left"/>
+      <w:pPr>
+        <w:ind w:left="5040" w:hanging="360"/>
+      </w:pPr>
+      <w:rPr>
+        <w:rFonts w:ascii="Symbol" w:hAnsi="Symbol" w:hint="default"/>
+      </w:rPr>
+    </w:lvl>
+    <w:lvl w:ilvl="7" w:tplc="04090003" w:tentative="1">
+      <w:start w:val="1"/>
+      <w:numFmt w:val="bullet"/>
+      <w:lvlText w:val="o"/>
+      <w:lvlJc w:val="left"/>
+      <w:pPr>
+        <w:ind w:left="5760" w:hanging="360"/>
+      </w:pPr>
+      <w:rPr>
+        <w:rFonts w:ascii="Courier New" w:hAnsi="Courier New" w:cs="Courier New" w:hint="default"/>
+      </w:rPr>
+    </w:lvl>
+    <w:lvl w:ilvl="8" w:tplc="04090005" w:tentative="1">
+      <w:start w:val="1"/>
+      <w:numFmt w:val="bullet"/>
+      <w:lvlText w:val=""/>
+      <w:lvlJc w:val="left"/>
+      <w:pPr>
+        <w:ind w:left="6480" w:hanging="360"/>
+      </w:pPr>
+      <w:rPr>
+        <w:rFonts w:ascii="Wingdings" w:hAnsi="Wingdings" w:hint="default"/>
+      </w:rPr>
+    </w:lvl>
+  </w:abstractNum>
+  <w:abstractNum w:abstractNumId="3" w15:restartNumberingAfterBreak="0">
+    <w:nsid w:val="35151F43"/>
+    <w:multiLevelType w:val="hybridMultilevel"/>
+    <w:tmpl w:val="F8A22516"/>
+    <w:lvl w:ilvl="0" w:tplc="04090001">
+      <w:start w:val="1"/>
+      <w:numFmt w:val="bullet"/>
+      <w:lvlText w:val=""/>
+      <w:lvlJc w:val="left"/>
+      <w:pPr>
+        <w:ind w:left="720" w:hanging="360"/>
+      </w:pPr>
+      <w:rPr>
+        <w:rFonts w:ascii="Symbol" w:hAnsi="Symbol" w:hint="default"/>
+      </w:rPr>
+    </w:lvl>
+    <w:lvl w:ilvl="1" w:tplc="04090003">
+      <w:start w:val="1"/>
+      <w:numFmt w:val="bullet"/>
+      <w:lvlText w:val="o"/>
+      <w:lvlJc w:val="left"/>
+      <w:pPr>
+        <w:ind w:left="1440" w:hanging="360"/>
+      </w:pPr>
+      <w:rPr>
+        <w:rFonts w:ascii="Courier New" w:hAnsi="Courier New" w:cs="Courier New" w:hint="default"/>
+      </w:rPr>
+    </w:lvl>
+    <w:lvl w:ilvl="2" w:tplc="04090005" w:tentative="1">
+      <w:start w:val="1"/>
+      <w:numFmt w:val="bullet"/>
+      <w:lvlText w:val=""/>
+      <w:lvlJc w:val="left"/>
+      <w:pPr>
+        <w:ind w:left="2160" w:hanging="360"/>
+      </w:pPr>
+      <w:rPr>
+        <w:rFonts w:ascii="Wingdings" w:hAnsi="Wingdings" w:hint="default"/>
+      </w:rPr>
+    </w:lvl>
+    <w:lvl w:ilvl="3" w:tplc="04090001" w:tentative="1">
+      <w:start w:val="1"/>
+      <w:numFmt w:val="bullet"/>
+      <w:lvlText w:val=""/>
+      <w:lvlJc w:val="left"/>
+      <w:pPr>
+        <w:ind w:left="2880" w:hanging="360"/>
+      </w:pPr>
+      <w:rPr>
+        <w:rFonts w:ascii="Symbol" w:hAnsi="Symbol" w:hint="default"/>
+      </w:rPr>
+    </w:lvl>
+    <w:lvl w:ilvl="4" w:tplc="04090003" w:tentative="1">
+      <w:start w:val="1"/>
+      <w:numFmt w:val="bullet"/>
+      <w:lvlText w:val="o"/>
+      <w:lvlJc w:val="left"/>
+      <w:pPr>
+        <w:ind w:left="3600" w:hanging="360"/>
+      </w:pPr>
+      <w:rPr>
+        <w:rFonts w:ascii="Courier New" w:hAnsi="Courier New" w:cs="Courier New" w:hint="default"/>
+      </w:rPr>
+    </w:lvl>
+    <w:lvl w:ilvl="5" w:tplc="04090005" w:tentative="1">
+      <w:start w:val="1"/>
+      <w:numFmt w:val="bullet"/>
+      <w:lvlText w:val=""/>
+      <w:lvlJc w:val="left"/>
+      <w:pPr>
+        <w:ind w:left="4320" w:hanging="360"/>
+      </w:pPr>
+      <w:rPr>
+        <w:rFonts w:ascii="Wingdings" w:hAnsi="Wingdings" w:hint="default"/>
+      </w:rPr>
+    </w:lvl>
+    <w:lvl w:ilvl="6" w:tplc="04090001" w:tentative="1">
+      <w:start w:val="1"/>
+      <w:numFmt w:val="bullet"/>
+      <w:lvlText w:val=""/>
+      <w:lvlJc w:val="left"/>
+      <w:pPr>
+        <w:ind w:left="5040" w:hanging="360"/>
+      </w:pPr>
+      <w:rPr>
+        <w:rFonts w:ascii="Symbol" w:hAnsi="Symbol" w:hint="default"/>
+      </w:rPr>
+    </w:lvl>
+    <w:lvl w:ilvl="7" w:tplc="04090003" w:tentative="1">
+      <w:start w:val="1"/>
+      <w:numFmt w:val="bullet"/>
+      <w:lvlText w:val="o"/>
+      <w:lvlJc w:val="left"/>
+      <w:pPr>
+        <w:ind w:left="5760" w:hanging="360"/>
+      </w:pPr>
+      <w:rPr>
+        <w:rFonts w:ascii="Courier New" w:hAnsi="Courier New" w:cs="Courier New" w:hint="default"/>
+      </w:rPr>
+    </w:lvl>
+    <w:lvl w:ilvl="8" w:tplc="04090005" w:tentative="1">
+      <w:start w:val="1"/>
+      <w:numFmt w:val="bullet"/>
+      <w:lvlText w:val=""/>
+      <w:lvlJc w:val="left"/>
+      <w:pPr>
+        <w:ind w:left="6480" w:hanging="360"/>
+      </w:pPr>
+      <w:rPr>
+        <w:rFonts w:ascii="Wingdings" w:hAnsi="Wingdings" w:hint="default"/>
+      </w:rPr>
+    </w:lvl>
+  </w:abstractNum>
+  <w:abstractNum w:abstractNumId="4" w15:restartNumberingAfterBreak="0">
     <w:nsid w:val="41620547"/>
     <w:multiLevelType w:val="hybridMultilevel"/>
     <w:tmpl w:val="41ACDE9C"/>
@@ -724,6 +2129,18 @@
     </w:lvl>
   </w:abstractNum>
   <w:num w:numId="1">
+    <w:abstractNumId w:val="4"/>
+  </w:num>
+  <w:num w:numId="2">
+    <w:abstractNumId w:val="3"/>
+  </w:num>
+  <w:num w:numId="3">
+    <w:abstractNumId w:val="1"/>
+  </w:num>
+  <w:num w:numId="4">
+    <w:abstractNumId w:val="2"/>
+  </w:num>
+  <w:num w:numId="5">
     <w:abstractNumId w:val="0"/>
   </w:num>
 </w:numbering>
@@ -848,6 +2265,7 @@
     <w:lsdException w:name="HTML Sample" w:semiHidden="1" w:unhideWhenUsed="1"/>
     <w:lsdException w:name="HTML Typewriter" w:semiHidden="1" w:unhideWhenUsed="1"/>
     <w:lsdException w:name="HTML Variable" w:semiHidden="1" w:unhideWhenUsed="1"/>
+    <w:lsdException w:name="Normal Table" w:semiHidden="1" w:unhideWhenUsed="1"/>
     <w:lsdException w:name="annotation subject" w:semiHidden="1" w:unhideWhenUsed="1"/>
     <w:lsdException w:name="No List" w:semiHidden="1" w:unhideWhenUsed="1"/>
     <w:lsdException w:name="Outline List 1" w:semiHidden="1" w:unhideWhenUsed="1"/>
@@ -894,8 +2312,10 @@
     <w:lsdException w:name="Table Subtle 2" w:semiHidden="1" w:unhideWhenUsed="1"/>
     <w:lsdException w:name="Table Web 1" w:semiHidden="1" w:unhideWhenUsed="1"/>
     <w:lsdException w:name="Table Web 2" w:semiHidden="1" w:unhideWhenUsed="1"/>
+    <w:lsdException w:name="Table Web 3" w:semiHidden="1" w:unhideWhenUsed="1"/>
     <w:lsdException w:name="Balloon Text" w:semiHidden="1" w:unhideWhenUsed="1"/>
     <w:lsdException w:name="Table Grid" w:uiPriority="39"/>
+    <w:lsdException w:name="Table Theme" w:semiHidden="1" w:unhideWhenUsed="1"/>
     <w:lsdException w:name="Placeholder Text" w:semiHidden="1"/>
     <w:lsdException w:name="No Spacing" w:uiPriority="1" w:qFormat="1"/>
     <w:lsdException w:name="Light Shading" w:uiPriority="60"/>
@@ -1201,6 +2621,29 @@
       <w:contextualSpacing/>
     </w:pPr>
   </w:style>
+  <w:style w:type="character" w:styleId="PlaceholderText">
+    <w:name w:val="Placeholder Text"/>
+    <w:basedOn w:val="DefaultParagraphFont"/>
+    <w:uiPriority w:val="99"/>
+    <w:semiHidden/>
+    <w:rsid w:val="003205C5"/>
+    <w:rPr>
+      <w:color w:val="808080"/>
+    </w:rPr>
+  </w:style>
+  <w:style w:type="paragraph" w:styleId="NormalWeb">
+    <w:name w:val="Normal (Web)"/>
+    <w:basedOn w:val="Normal"/>
+    <w:uiPriority w:val="99"/>
+    <w:unhideWhenUsed/>
+    <w:rsid w:val="003205C5"/>
+    <w:pPr>
+      <w:spacing w:before="100" w:beforeAutospacing="1" w:after="100" w:afterAutospacing="1"/>
+    </w:pPr>
+    <w:rPr>
+      <w:rFonts w:ascii="Times New Roman" w:eastAsia="Times New Roman" w:hAnsi="Times New Roman" w:cs="Times New Roman"/>
+    </w:rPr>
+  </w:style>
 </w:styles>
 </file>
 

</xml_diff>